<commit_message>
CUS, prototipo y lista de requerimientos actualizado para soportar que el usuario lleve sus propios instrumentos
</commit_message>
<xml_diff>
--- a/Desarrollo/SLM/Documentos/SLM_CUS_SOL_RES_LOC.docx
+++ b/Desarrollo/SLM/Documentos/SLM_CUS_SOL_RES_LOC.docx
@@ -1,6 +1,6 @@
 
 <file path=word/document.xml><?xml version="1.0" encoding="utf-8"?>
-<w:document xmlns:wpc="http://schemas.microsoft.com/office/word/2010/wordprocessingCanvas" xmlns:mc="http://schemas.openxmlformats.org/markup-compatibility/2006" xmlns:o="urn:schemas-microsoft-com:office:office" xmlns:r="http://schemas.openxmlformats.org/officeDocument/2006/relationships" xmlns:m="http://schemas.openxmlformats.org/officeDocument/2006/math" xmlns:v="urn:schemas-microsoft-com:vml" xmlns:wp14="http://schemas.microsoft.com/office/word/2010/wordprocessingDrawing" xmlns:wp="http://schemas.openxmlformats.org/drawingml/2006/wordprocessingDrawing" xmlns:w10="urn:schemas-microsoft-com:office:word" xmlns:w="http://schemas.openxmlformats.org/wordprocessingml/2006/main" xmlns:w14="http://schemas.microsoft.com/office/word/2010/wordml" xmlns:wpg="http://schemas.microsoft.com/office/word/2010/wordprocessingGroup" xmlns:wpi="http://schemas.microsoft.com/office/word/2010/wordprocessingInk" xmlns:wne="http://schemas.microsoft.com/office/word/2006/wordml" xmlns:wps="http://schemas.microsoft.com/office/word/2010/wordprocessingShape" mc:Ignorable="w14 wp14">
+<w:document xmlns:wpc="http://schemas.microsoft.com/office/word/2010/wordprocessingCanvas" xmlns:cx="http://schemas.microsoft.com/office/drawing/2014/chartex" xmlns:cx1="http://schemas.microsoft.com/office/drawing/2015/9/8/chartex" xmlns:cx2="http://schemas.microsoft.com/office/drawing/2015/10/21/chartex" xmlns:cx3="http://schemas.microsoft.com/office/drawing/2016/5/9/chartex" xmlns:cx4="http://schemas.microsoft.com/office/drawing/2016/5/10/chartex" xmlns:cx5="http://schemas.microsoft.com/office/drawing/2016/5/11/chartex" xmlns:cx6="http://schemas.microsoft.com/office/drawing/2016/5/12/chartex" xmlns:cx7="http://schemas.microsoft.com/office/drawing/2016/5/13/chartex" xmlns:cx8="http://schemas.microsoft.com/office/drawing/2016/5/14/chartex" xmlns:mc="http://schemas.openxmlformats.org/markup-compatibility/2006" xmlns:aink="http://schemas.microsoft.com/office/drawing/2016/ink" xmlns:am3d="http://schemas.microsoft.com/office/drawing/2017/model3d" xmlns:o="urn:schemas-microsoft-com:office:office" xmlns:r="http://schemas.openxmlformats.org/officeDocument/2006/relationships" xmlns:m="http://schemas.openxmlformats.org/officeDocument/2006/math" xmlns:v="urn:schemas-microsoft-com:vml" xmlns:wp14="http://schemas.microsoft.com/office/word/2010/wordprocessingDrawing" xmlns:wp="http://schemas.openxmlformats.org/drawingml/2006/wordprocessingDrawing" xmlns:w10="urn:schemas-microsoft-com:office:word" xmlns:w="http://schemas.openxmlformats.org/wordprocessingml/2006/main" xmlns:w14="http://schemas.microsoft.com/office/word/2010/wordml" xmlns:w15="http://schemas.microsoft.com/office/word/2012/wordml" xmlns:w16cid="http://schemas.microsoft.com/office/word/2016/wordml/cid" xmlns:w16se="http://schemas.microsoft.com/office/word/2015/wordml/symex" xmlns:wpg="http://schemas.microsoft.com/office/word/2010/wordprocessingGroup" xmlns:wpi="http://schemas.microsoft.com/office/word/2010/wordprocessingInk" xmlns:wne="http://schemas.microsoft.com/office/word/2006/wordml" xmlns:wps="http://schemas.microsoft.com/office/word/2010/wordprocessingShape" mc:Ignorable="w14 w15 w16se w16cid wp14">
   <w:background w:color="FFFFFF"/>
   <w:body>
     <w:p>
@@ -85,7 +85,7 @@
           <w:sz w:val="28"/>
           <w:lang w:val="es-ES"/>
         </w:rPr>
-        <w:t>0</w:t>
+        <w:t>1</w:t>
       </w:r>
     </w:p>
     <w:p/>
@@ -429,6 +429,12 @@
                 <w:lang w:val="es-ES"/>
               </w:rPr>
             </w:pPr>
+            <w:r>
+              <w:rPr>
+                <w:lang w:val="es-ES"/>
+              </w:rPr>
+              <w:t>24/11/2017</w:t>
+            </w:r>
           </w:p>
         </w:tc>
         <w:tc>
@@ -453,6 +459,12 @@
                 <w:lang w:val="es-ES"/>
               </w:rPr>
             </w:pPr>
+            <w:r>
+              <w:rPr>
+                <w:lang w:val="es-ES"/>
+              </w:rPr>
+              <w:t>1.1</w:t>
+            </w:r>
           </w:p>
         </w:tc>
         <w:tc>
@@ -477,6 +489,12 @@
                 <w:lang w:val="es-ES"/>
               </w:rPr>
             </w:pPr>
+            <w:r>
+              <w:rPr>
+                <w:lang w:val="es-ES"/>
+              </w:rPr>
+              <w:t>Se ha agregado al flujo principal la especificación que el usuario puede llevar sus propios instrumentos.</w:t>
+            </w:r>
           </w:p>
         </w:tc>
         <w:tc>
@@ -501,6 +519,12 @@
                 <w:lang w:val="es-ES"/>
               </w:rPr>
             </w:pPr>
+            <w:r>
+              <w:rPr>
+                <w:lang w:val="es-ES"/>
+              </w:rPr>
+              <w:t>Giancarlos Junior Claudio Zavaleta</w:t>
+            </w:r>
           </w:p>
         </w:tc>
       </w:tr>
@@ -753,7 +777,7 @@
       <w:sdtContent>
         <w:p>
           <w:pPr>
-            <w:pStyle w:val="TtulodeTDC"/>
+            <w:pStyle w:val="TtuloTDC"/>
           </w:pPr>
           <w:r>
             <w:rPr>
@@ -773,6 +797,7 @@
               <w:rFonts w:asciiTheme="minorHAnsi" w:eastAsiaTheme="minorEastAsia" w:hAnsiTheme="minorHAnsi" w:cstheme="minorBidi"/>
               <w:noProof/>
               <w:color w:val="auto"/>
+              <w:lang w:val="en-US" w:eastAsia="en-US"/>
             </w:rPr>
           </w:pPr>
           <w:r>
@@ -784,7 +809,7 @@
           <w:r>
             <w:fldChar w:fldCharType="separate"/>
           </w:r>
-          <w:hyperlink w:anchor="_Toc494206169" w:history="1">
+          <w:hyperlink w:anchor="_Toc499298320" w:history="1">
             <w:r>
               <w:rPr>
                 <w:rStyle w:val="Hipervnculo"/>
@@ -797,6 +822,7 @@
                 <w:rFonts w:asciiTheme="minorHAnsi" w:eastAsiaTheme="minorEastAsia" w:hAnsiTheme="minorHAnsi" w:cstheme="minorBidi"/>
                 <w:noProof/>
                 <w:color w:val="auto"/>
+                <w:lang w:val="en-US" w:eastAsia="en-US"/>
               </w:rPr>
               <w:tab/>
             </w:r>
@@ -826,7 +852,7 @@
                 <w:noProof/>
                 <w:webHidden/>
               </w:rPr>
-              <w:instrText xml:space="preserve"> PAGEREF _Toc494206169 \h </w:instrText>
+              <w:instrText xml:space="preserve"> PAGEREF _Toc499298320 \h </w:instrText>
             </w:r>
             <w:r>
               <w:rPr>
@@ -868,9 +894,10 @@
               <w:rFonts w:asciiTheme="minorHAnsi" w:eastAsiaTheme="minorEastAsia" w:hAnsiTheme="minorHAnsi" w:cstheme="minorBidi"/>
               <w:noProof/>
               <w:color w:val="auto"/>
+              <w:lang w:val="en-US" w:eastAsia="en-US"/>
             </w:rPr>
           </w:pPr>
-          <w:hyperlink w:anchor="_Toc494206170" w:history="1">
+          <w:hyperlink w:anchor="_Toc499298321" w:history="1">
             <w:r>
               <w:rPr>
                 <w:rStyle w:val="Hipervnculo"/>
@@ -883,6 +910,7 @@
                 <w:rFonts w:asciiTheme="minorHAnsi" w:eastAsiaTheme="minorEastAsia" w:hAnsiTheme="minorHAnsi" w:cstheme="minorBidi"/>
                 <w:noProof/>
                 <w:color w:val="auto"/>
+                <w:lang w:val="en-US" w:eastAsia="en-US"/>
               </w:rPr>
               <w:tab/>
             </w:r>
@@ -912,7 +940,7 @@
                 <w:noProof/>
                 <w:webHidden/>
               </w:rPr>
-              <w:instrText xml:space="preserve"> PAGEREF _Toc494206170 \h </w:instrText>
+              <w:instrText xml:space="preserve"> PAGEREF _Toc499298321 \h </w:instrText>
             </w:r>
             <w:r>
               <w:rPr>
@@ -954,9 +982,10 @@
               <w:rFonts w:asciiTheme="minorHAnsi" w:eastAsiaTheme="minorEastAsia" w:hAnsiTheme="minorHAnsi" w:cstheme="minorBidi"/>
               <w:noProof/>
               <w:color w:val="auto"/>
+              <w:lang w:val="en-US" w:eastAsia="en-US"/>
             </w:rPr>
           </w:pPr>
-          <w:hyperlink w:anchor="_Toc494206171" w:history="1">
+          <w:hyperlink w:anchor="_Toc499298322" w:history="1">
             <w:r>
               <w:rPr>
                 <w:rStyle w:val="Hipervnculo"/>
@@ -969,6 +998,7 @@
                 <w:rFonts w:asciiTheme="minorHAnsi" w:eastAsiaTheme="minorEastAsia" w:hAnsiTheme="minorHAnsi" w:cstheme="minorBidi"/>
                 <w:noProof/>
                 <w:color w:val="auto"/>
+                <w:lang w:val="en-US" w:eastAsia="en-US"/>
               </w:rPr>
               <w:tab/>
             </w:r>
@@ -998,7 +1028,7 @@
                 <w:noProof/>
                 <w:webHidden/>
               </w:rPr>
-              <w:instrText xml:space="preserve"> PAGEREF _Toc494206171 \h </w:instrText>
+              <w:instrText xml:space="preserve"> PAGEREF _Toc499298322 \h </w:instrText>
             </w:r>
             <w:r>
               <w:rPr>
@@ -1040,9 +1070,10 @@
               <w:rFonts w:asciiTheme="minorHAnsi" w:eastAsiaTheme="minorEastAsia" w:hAnsiTheme="minorHAnsi" w:cstheme="minorBidi"/>
               <w:noProof/>
               <w:color w:val="auto"/>
+              <w:lang w:val="en-US" w:eastAsia="en-US"/>
             </w:rPr>
           </w:pPr>
-          <w:hyperlink w:anchor="_Toc494206172" w:history="1">
+          <w:hyperlink w:anchor="_Toc499298323" w:history="1">
             <w:r>
               <w:rPr>
                 <w:rStyle w:val="Hipervnculo"/>
@@ -1055,6 +1086,7 @@
                 <w:rFonts w:asciiTheme="minorHAnsi" w:eastAsiaTheme="minorEastAsia" w:hAnsiTheme="minorHAnsi" w:cstheme="minorBidi"/>
                 <w:noProof/>
                 <w:color w:val="auto"/>
+                <w:lang w:val="en-US" w:eastAsia="en-US"/>
               </w:rPr>
               <w:tab/>
             </w:r>
@@ -1084,7 +1116,7 @@
                 <w:noProof/>
                 <w:webHidden/>
               </w:rPr>
-              <w:instrText xml:space="preserve"> PAGEREF _Toc494206172 \h </w:instrText>
+              <w:instrText xml:space="preserve"> PAGEREF _Toc499298323 \h </w:instrText>
             </w:r>
             <w:r>
               <w:rPr>
@@ -1126,13 +1158,13 @@
               <w:rFonts w:asciiTheme="minorHAnsi" w:eastAsiaTheme="minorEastAsia" w:hAnsiTheme="minorHAnsi" w:cstheme="minorBidi"/>
               <w:noProof/>
               <w:color w:val="auto"/>
+              <w:lang w:val="en-US" w:eastAsia="en-US"/>
             </w:rPr>
           </w:pPr>
-          <w:hyperlink w:anchor="_Toc494206177" w:history="1">
+          <w:hyperlink w:anchor="_Toc499298328" w:history="1">
             <w:r>
               <w:rPr>
                 <w:rStyle w:val="Hipervnculo"/>
-                <w:i/>
                 <w:noProof/>
               </w:rPr>
               <w:t>2.2.1.</w:t>
@@ -1142,16 +1174,16 @@
                 <w:rFonts w:asciiTheme="minorHAnsi" w:eastAsiaTheme="minorEastAsia" w:hAnsiTheme="minorHAnsi" w:cstheme="minorBidi"/>
                 <w:noProof/>
                 <w:color w:val="auto"/>
+                <w:lang w:val="en-US" w:eastAsia="en-US"/>
               </w:rPr>
               <w:tab/>
             </w:r>
             <w:r>
               <w:rPr>
                 <w:rStyle w:val="Hipervnculo"/>
-                <w:i/>
-                <w:noProof/>
-              </w:rPr>
-              <w:t>Serialización</w:t>
+                <w:noProof/>
+              </w:rPr>
+              <w:t>Validación</w:t>
             </w:r>
             <w:r>
               <w:rPr>
@@ -1172,7 +1204,7 @@
                 <w:noProof/>
                 <w:webHidden/>
               </w:rPr>
-              <w:instrText xml:space="preserve"> PAGEREF _Toc494206177 \h </w:instrText>
+              <w:instrText xml:space="preserve"> PAGEREF _Toc499298328 \h </w:instrText>
             </w:r>
             <w:r>
               <w:rPr>
@@ -1214,9 +1246,10 @@
               <w:rFonts w:asciiTheme="minorHAnsi" w:eastAsiaTheme="minorEastAsia" w:hAnsiTheme="minorHAnsi" w:cstheme="minorBidi"/>
               <w:noProof/>
               <w:color w:val="auto"/>
+              <w:lang w:val="en-US" w:eastAsia="en-US"/>
             </w:rPr>
           </w:pPr>
-          <w:hyperlink w:anchor="_Toc494206178" w:history="1">
+          <w:hyperlink w:anchor="_Toc499298329" w:history="1">
             <w:r>
               <w:rPr>
                 <w:rStyle w:val="Hipervnculo"/>
@@ -1229,6 +1262,7 @@
                 <w:rFonts w:asciiTheme="minorHAnsi" w:eastAsiaTheme="minorEastAsia" w:hAnsiTheme="minorHAnsi" w:cstheme="minorBidi"/>
                 <w:noProof/>
                 <w:color w:val="auto"/>
+                <w:lang w:val="en-US" w:eastAsia="en-US"/>
               </w:rPr>
               <w:tab/>
             </w:r>
@@ -1258,7 +1292,7 @@
                 <w:noProof/>
                 <w:webHidden/>
               </w:rPr>
-              <w:instrText xml:space="preserve"> PAGEREF _Toc494206178 \h </w:instrText>
+              <w:instrText xml:space="preserve"> PAGEREF _Toc499298329 \h </w:instrText>
             </w:r>
             <w:r>
               <w:rPr>
@@ -1300,9 +1334,10 @@
               <w:rFonts w:asciiTheme="minorHAnsi" w:eastAsiaTheme="minorEastAsia" w:hAnsiTheme="minorHAnsi" w:cstheme="minorBidi"/>
               <w:noProof/>
               <w:color w:val="auto"/>
+              <w:lang w:val="en-US" w:eastAsia="en-US"/>
             </w:rPr>
           </w:pPr>
-          <w:hyperlink w:anchor="_Toc494206179" w:history="1">
+          <w:hyperlink w:anchor="_Toc499298330" w:history="1">
             <w:r>
               <w:rPr>
                 <w:rStyle w:val="Hipervnculo"/>
@@ -1315,6 +1350,7 @@
                 <w:rFonts w:asciiTheme="minorHAnsi" w:eastAsiaTheme="minorEastAsia" w:hAnsiTheme="minorHAnsi" w:cstheme="minorBidi"/>
                 <w:noProof/>
                 <w:color w:val="auto"/>
+                <w:lang w:val="en-US" w:eastAsia="en-US"/>
               </w:rPr>
               <w:tab/>
             </w:r>
@@ -1344,7 +1380,7 @@
                 <w:noProof/>
                 <w:webHidden/>
               </w:rPr>
-              <w:instrText xml:space="preserve"> PAGEREF _Toc494206179 \h </w:instrText>
+              <w:instrText xml:space="preserve"> PAGEREF _Toc499298330 \h </w:instrText>
             </w:r>
             <w:r>
               <w:rPr>
@@ -1415,7 +1451,7 @@
         </w:numPr>
       </w:pPr>
       <w:bookmarkStart w:id="0" w:name="_Toc430302232"/>
-      <w:bookmarkStart w:id="1" w:name="_Toc494206169"/>
+      <w:bookmarkStart w:id="1" w:name="_Toc499298320"/>
       <w:bookmarkEnd w:id="0"/>
       <w:r>
         <w:t>Breve Descripción</w:t>
@@ -1444,7 +1480,10 @@
         <w:pStyle w:val="Prrafodelista"/>
       </w:pPr>
       <w:r>
-        <w:t>Actores: Administrador</w:t>
+        <w:t xml:space="preserve">Actores: </w:t>
+      </w:r>
+      <w:r>
+        <w:t>Usuario</w:t>
       </w:r>
     </w:p>
     <w:p>
@@ -1464,7 +1503,7 @@
         </w:numPr>
       </w:pPr>
       <w:bookmarkStart w:id="2" w:name="_Toc430302234"/>
-      <w:bookmarkStart w:id="3" w:name="_Toc494206170"/>
+      <w:bookmarkStart w:id="3" w:name="_Toc499298321"/>
       <w:bookmarkEnd w:id="2"/>
       <w:r>
         <w:t>Flujo de Eventos</w:t>
@@ -1480,7 +1519,7 @@
         </w:numPr>
       </w:pPr>
       <w:bookmarkStart w:id="4" w:name="_Toc430302235"/>
-      <w:bookmarkStart w:id="5" w:name="_Toc494206171"/>
+      <w:bookmarkStart w:id="5" w:name="_Toc499298322"/>
       <w:bookmarkEnd w:id="4"/>
       <w:r>
         <w:t>Flujo Básico de Eventos</w:t>
@@ -1515,18 +1554,6 @@
       <w:pPr>
         <w:pStyle w:val="Prrafodelista"/>
         <w:numPr>
-          <w:ilvl w:val="0"/>
-          <w:numId w:val="2"/>
-        </w:numPr>
-        <w:rPr>
-          <w:vanish/>
-        </w:rPr>
-      </w:pPr>
-    </w:p>
-    <w:p>
-      <w:pPr>
-        <w:pStyle w:val="Prrafodelista"/>
-        <w:numPr>
           <w:ilvl w:val="1"/>
           <w:numId w:val="2"/>
         </w:numPr>
@@ -1542,7 +1569,6 @@
           <w:ilvl w:val="2"/>
           <w:numId w:val="2"/>
         </w:numPr>
-        <w:ind w:left="1843" w:hanging="1134"/>
       </w:pPr>
       <w:r>
         <w:t>El caso de uso empieza cuando</w:t>
@@ -1602,7 +1628,25 @@
         <w:t xml:space="preserve">El </w:t>
       </w:r>
       <w:r>
-        <w:t>Sistema solicita nombres, celular, correo, cantidad de personas a utilizar a sala, tipo y cantidad de instrumentos.</w:t>
+        <w:t xml:space="preserve">Sistema solicita </w:t>
+      </w:r>
+      <w:r>
+        <w:t xml:space="preserve">al </w:t>
+      </w:r>
+      <w:r>
+        <w:t xml:space="preserve">Cliente que seleccione le local que va a reservar, la </w:t>
+      </w:r>
+      <w:r>
+        <w:t xml:space="preserve">cantidad de personas a utilizar a sala, </w:t>
+      </w:r>
+      <w:r>
+        <w:t>hora de inicio y fin y la fecha, que instrumentos del local desea si es que no lleva instrumentos propios</w:t>
+      </w:r>
+      <w:r>
+        <w:t>.</w:t>
+      </w:r>
+      <w:r>
+        <w:t xml:space="preserve"> Si el Cliente es la primera vez que solicita una reserva se pide su nombre, apellido paterno, apellido materno, tipo de documento, numero de documento, distrito, y opcionalmente que indique que genero de música es su favorito, su artista favorito y su instrumento favorito, si el cliente ya hizo una reserva anteriormente solo debe ingresar su número de documento y su tipo de documento.</w:t>
       </w:r>
     </w:p>
     <w:p>
@@ -1768,8 +1812,18 @@
           <w:i/>
           <w:u w:val="single"/>
         </w:rPr>
-        <w:t xml:space="preserve"> cus</w:t>
-      </w:r>
+        <w:t xml:space="preserve"> </w:t>
+      </w:r>
+      <w:proofErr w:type="spellStart"/>
+      <w:r>
+        <w:rPr>
+          <w:b/>
+          <w:i/>
+          <w:u w:val="single"/>
+        </w:rPr>
+        <w:t>cus</w:t>
+      </w:r>
+      <w:proofErr w:type="spellEnd"/>
     </w:p>
     <w:p>
       <w:pPr>
@@ -1796,7 +1850,7 @@
         </w:numPr>
       </w:pPr>
       <w:bookmarkStart w:id="6" w:name="_Toc430302236"/>
-      <w:bookmarkStart w:id="7" w:name="_Toc494206172"/>
+      <w:bookmarkStart w:id="7" w:name="_Toc499298323"/>
       <w:bookmarkEnd w:id="6"/>
       <w:r>
         <w:lastRenderedPageBreak/>
@@ -1831,7 +1885,9 @@
         </w:rPr>
       </w:pPr>
       <w:bookmarkStart w:id="8" w:name="_Toc494206173"/>
+      <w:bookmarkStart w:id="9" w:name="_Toc499298324"/>
       <w:bookmarkEnd w:id="8"/>
+      <w:bookmarkEnd w:id="9"/>
     </w:p>
     <w:p>
       <w:pPr>
@@ -1856,8 +1912,10 @@
           <w:szCs w:val="24"/>
         </w:rPr>
       </w:pPr>
-      <w:bookmarkStart w:id="9" w:name="_Toc494206174"/>
-      <w:bookmarkEnd w:id="9"/>
+      <w:bookmarkStart w:id="10" w:name="_Toc494206174"/>
+      <w:bookmarkStart w:id="11" w:name="_Toc499298325"/>
+      <w:bookmarkEnd w:id="10"/>
+      <w:bookmarkEnd w:id="11"/>
     </w:p>
     <w:p>
       <w:pPr>
@@ -1882,8 +1940,10 @@
           <w:szCs w:val="24"/>
         </w:rPr>
       </w:pPr>
-      <w:bookmarkStart w:id="10" w:name="_Toc494206175"/>
-      <w:bookmarkEnd w:id="10"/>
+      <w:bookmarkStart w:id="12" w:name="_Toc494206175"/>
+      <w:bookmarkStart w:id="13" w:name="_Toc499298326"/>
+      <w:bookmarkEnd w:id="12"/>
+      <w:bookmarkEnd w:id="13"/>
     </w:p>
     <w:p>
       <w:pPr>
@@ -1908,8 +1968,10 @@
           <w:szCs w:val="24"/>
         </w:rPr>
       </w:pPr>
-      <w:bookmarkStart w:id="11" w:name="_Toc494206176"/>
-      <w:bookmarkEnd w:id="11"/>
+      <w:bookmarkStart w:id="14" w:name="_Toc494206176"/>
+      <w:bookmarkStart w:id="15" w:name="_Toc499298327"/>
+      <w:bookmarkEnd w:id="14"/>
+      <w:bookmarkEnd w:id="15"/>
     </w:p>
     <w:p>
       <w:pPr>
@@ -1925,6 +1987,7 @@
           <w:szCs w:val="24"/>
         </w:rPr>
       </w:pPr>
+      <w:bookmarkStart w:id="16" w:name="_Toc499298328"/>
       <w:r>
         <w:rPr>
           <w:i/>
@@ -1934,6 +1997,7 @@
         </w:rPr>
         <w:t>Validación</w:t>
       </w:r>
+      <w:bookmarkEnd w:id="16"/>
     </w:p>
     <w:p>
       <w:pPr>
@@ -1950,13 +2014,10 @@
         <w:t>verifica</w:t>
       </w:r>
       <w:r>
-        <w:t xml:space="preserve"> que la información recibida no coincide con los parámetros adecuados para una correcta serialización</w:t>
-      </w:r>
-      <w:r>
-        <w:t xml:space="preserve"> </w:t>
-      </w:r>
-      <w:r>
-        <w:t>:</w:t>
+        <w:t xml:space="preserve"> que la información recibida no coincide con los parámetros adecuados para una correcta </w:t>
+      </w:r>
+      <w:r>
+        <w:t>serialización:</w:t>
       </w:r>
     </w:p>
     <w:p>
@@ -1971,7 +2032,15 @@
         <w:t>El Sistema responde en pantalla con un mensaje de acuerdo al campo o ejecución donde exista el error</w:t>
       </w:r>
       <w:r>
-        <w:t xml:space="preserve"> en formato json especificando el código de error y una descripción del detalle</w:t>
+        <w:t xml:space="preserve"> en formato </w:t>
+      </w:r>
+      <w:proofErr w:type="spellStart"/>
+      <w:r>
+        <w:t>json</w:t>
+      </w:r>
+      <w:proofErr w:type="spellEnd"/>
+      <w:r>
+        <w:t xml:space="preserve"> especificando el código de error y una descripción del detalle</w:t>
       </w:r>
       <w:r>
         <w:t>.</w:t>
@@ -1986,7 +2055,15 @@
         </w:numPr>
       </w:pPr>
       <w:r>
-        <w:t>Retornar a “Fin cus”.</w:t>
+        <w:t xml:space="preserve">Retornar a “Fin </w:t>
+      </w:r>
+      <w:proofErr w:type="spellStart"/>
+      <w:r>
+        <w:t>cus</w:t>
+      </w:r>
+      <w:proofErr w:type="spellEnd"/>
+      <w:r>
+        <w:t>”.</w:t>
       </w:r>
     </w:p>
     <w:p>
@@ -2022,7 +2099,15 @@
         </w:numPr>
       </w:pPr>
       <w:r>
-        <w:t>Retornar a “Fin cus”.</w:t>
+        <w:t xml:space="preserve">Retornar a “Fin </w:t>
+      </w:r>
+      <w:proofErr w:type="spellStart"/>
+      <w:r>
+        <w:t>cus</w:t>
+      </w:r>
+      <w:proofErr w:type="spellEnd"/>
+      <w:r>
+        <w:t>”.</w:t>
       </w:r>
     </w:p>
     <w:p>
@@ -2048,13 +2133,13 @@
           <w:numId w:val="1"/>
         </w:numPr>
       </w:pPr>
-      <w:bookmarkStart w:id="12" w:name="_Toc430302237"/>
-      <w:bookmarkStart w:id="13" w:name="_Toc494206178"/>
-      <w:bookmarkEnd w:id="12"/>
+      <w:bookmarkStart w:id="17" w:name="_Toc430302237"/>
+      <w:bookmarkStart w:id="18" w:name="_Toc499298329"/>
+      <w:bookmarkEnd w:id="17"/>
       <w:r>
         <w:t>Precondiciones</w:t>
       </w:r>
-      <w:bookmarkEnd w:id="13"/>
+      <w:bookmarkEnd w:id="18"/>
     </w:p>
     <w:p>
       <w:pPr>
@@ -2096,18 +2181,6 @@
       <w:pPr>
         <w:pStyle w:val="Prrafodelista"/>
         <w:numPr>
-          <w:ilvl w:val="0"/>
-          <w:numId w:val="5"/>
-        </w:numPr>
-        <w:rPr>
-          <w:vanish/>
-        </w:rPr>
-      </w:pPr>
-    </w:p>
-    <w:p>
-      <w:pPr>
-        <w:pStyle w:val="Prrafodelista"/>
-        <w:numPr>
           <w:ilvl w:val="1"/>
           <w:numId w:val="5"/>
         </w:numPr>
@@ -2128,13 +2201,13 @@
           <w:numId w:val="1"/>
         </w:numPr>
       </w:pPr>
-      <w:bookmarkStart w:id="14" w:name="_Toc430302238"/>
-      <w:bookmarkStart w:id="15" w:name="_Toc494206179"/>
-      <w:bookmarkEnd w:id="14"/>
+      <w:bookmarkStart w:id="19" w:name="_Toc430302238"/>
+      <w:bookmarkStart w:id="20" w:name="_Toc499298330"/>
+      <w:bookmarkEnd w:id="19"/>
       <w:r>
         <w:t>Post Condiciones</w:t>
       </w:r>
-      <w:bookmarkEnd w:id="15"/>
+      <w:bookmarkEnd w:id="20"/>
     </w:p>
     <w:p>
       <w:pPr>
@@ -2188,27 +2261,15 @@
       <w:pPr>
         <w:pStyle w:val="Prrafodelista"/>
         <w:numPr>
-          <w:ilvl w:val="0"/>
-          <w:numId w:val="4"/>
-        </w:numPr>
-        <w:rPr>
-          <w:vanish/>
-        </w:rPr>
-      </w:pPr>
-    </w:p>
-    <w:p>
-      <w:pPr>
-        <w:pStyle w:val="Prrafodelista"/>
-        <w:numPr>
           <w:ilvl w:val="1"/>
           <w:numId w:val="4"/>
         </w:numPr>
       </w:pPr>
+      <w:bookmarkStart w:id="21" w:name="_GoBack"/>
+      <w:bookmarkEnd w:id="21"/>
       <w:r>
         <w:t>Reserva confirmada</w:t>
       </w:r>
-      <w:bookmarkStart w:id="16" w:name="_GoBack"/>
-      <w:bookmarkEnd w:id="16"/>
       <w:r>
         <w:t>.</w:t>
       </w:r>
@@ -2221,8 +2282,8 @@
       </w:pPr>
     </w:p>
     <w:sectPr>
-      <w:headerReference w:type="default" r:id="rId9"/>
-      <w:headerReference w:type="first" r:id="rId10"/>
+      <w:headerReference w:type="default" r:id="rId8"/>
+      <w:headerReference w:type="first" r:id="rId9"/>
       <w:pgSz w:w="11906" w:h="16838"/>
       <w:pgMar w:top="1440" w:right="1440" w:bottom="1440" w:left="1440" w:header="720" w:footer="0" w:gutter="0"/>
       <w:pgNumType w:start="1"/>
@@ -2236,7 +2297,7 @@
 </file>
 
 <file path=word/endnotes.xml><?xml version="1.0" encoding="utf-8"?>
-<w:endnotes xmlns:wpc="http://schemas.microsoft.com/office/word/2010/wordprocessingCanvas" xmlns:mc="http://schemas.openxmlformats.org/markup-compatibility/2006" xmlns:o="urn:schemas-microsoft-com:office:office" xmlns:r="http://schemas.openxmlformats.org/officeDocument/2006/relationships" xmlns:m="http://schemas.openxmlformats.org/officeDocument/2006/math" xmlns:v="urn:schemas-microsoft-com:vml" xmlns:wp14="http://schemas.microsoft.com/office/word/2010/wordprocessingDrawing" xmlns:wp="http://schemas.openxmlformats.org/drawingml/2006/wordprocessingDrawing" xmlns:w10="urn:schemas-microsoft-com:office:word" xmlns:w="http://schemas.openxmlformats.org/wordprocessingml/2006/main" xmlns:w14="http://schemas.microsoft.com/office/word/2010/wordml" xmlns:wpg="http://schemas.microsoft.com/office/word/2010/wordprocessingGroup" xmlns:wpi="http://schemas.microsoft.com/office/word/2010/wordprocessingInk" xmlns:wne="http://schemas.microsoft.com/office/word/2006/wordml" xmlns:wps="http://schemas.microsoft.com/office/word/2010/wordprocessingShape" mc:Ignorable="w14 wp14">
+<w:endnotes xmlns:wpc="http://schemas.microsoft.com/office/word/2010/wordprocessingCanvas" xmlns:cx="http://schemas.microsoft.com/office/drawing/2014/chartex" xmlns:cx1="http://schemas.microsoft.com/office/drawing/2015/9/8/chartex" xmlns:cx2="http://schemas.microsoft.com/office/drawing/2015/10/21/chartex" xmlns:cx3="http://schemas.microsoft.com/office/drawing/2016/5/9/chartex" xmlns:cx4="http://schemas.microsoft.com/office/drawing/2016/5/10/chartex" xmlns:cx5="http://schemas.microsoft.com/office/drawing/2016/5/11/chartex" xmlns:cx6="http://schemas.microsoft.com/office/drawing/2016/5/12/chartex" xmlns:cx7="http://schemas.microsoft.com/office/drawing/2016/5/13/chartex" xmlns:cx8="http://schemas.microsoft.com/office/drawing/2016/5/14/chartex" xmlns:mc="http://schemas.openxmlformats.org/markup-compatibility/2006" xmlns:aink="http://schemas.microsoft.com/office/drawing/2016/ink" xmlns:am3d="http://schemas.microsoft.com/office/drawing/2017/model3d" xmlns:o="urn:schemas-microsoft-com:office:office" xmlns:r="http://schemas.openxmlformats.org/officeDocument/2006/relationships" xmlns:m="http://schemas.openxmlformats.org/officeDocument/2006/math" xmlns:v="urn:schemas-microsoft-com:vml" xmlns:wp14="http://schemas.microsoft.com/office/word/2010/wordprocessingDrawing" xmlns:wp="http://schemas.openxmlformats.org/drawingml/2006/wordprocessingDrawing" xmlns:w10="urn:schemas-microsoft-com:office:word" xmlns:w="http://schemas.openxmlformats.org/wordprocessingml/2006/main" xmlns:w14="http://schemas.microsoft.com/office/word/2010/wordml" xmlns:w15="http://schemas.microsoft.com/office/word/2012/wordml" xmlns:w16cid="http://schemas.microsoft.com/office/word/2016/wordml/cid" xmlns:w16se="http://schemas.microsoft.com/office/word/2015/wordml/symex" xmlns:wpg="http://schemas.microsoft.com/office/word/2010/wordprocessingGroup" xmlns:wpi="http://schemas.microsoft.com/office/word/2010/wordprocessingInk" xmlns:wne="http://schemas.microsoft.com/office/word/2006/wordml" xmlns:wps="http://schemas.microsoft.com/office/word/2010/wordprocessingShape" mc:Ignorable="w14 w15 w16se w16cid wp14">
   <w:endnote w:type="separator" w:id="-1">
     <w:p>
       <w:pPr>
@@ -2261,7 +2322,7 @@
 </file>
 
 <file path=word/footnotes.xml><?xml version="1.0" encoding="utf-8"?>
-<w:footnotes xmlns:wpc="http://schemas.microsoft.com/office/word/2010/wordprocessingCanvas" xmlns:mc="http://schemas.openxmlformats.org/markup-compatibility/2006" xmlns:o="urn:schemas-microsoft-com:office:office" xmlns:r="http://schemas.openxmlformats.org/officeDocument/2006/relationships" xmlns:m="http://schemas.openxmlformats.org/officeDocument/2006/math" xmlns:v="urn:schemas-microsoft-com:vml" xmlns:wp14="http://schemas.microsoft.com/office/word/2010/wordprocessingDrawing" xmlns:wp="http://schemas.openxmlformats.org/drawingml/2006/wordprocessingDrawing" xmlns:w10="urn:schemas-microsoft-com:office:word" xmlns:w="http://schemas.openxmlformats.org/wordprocessingml/2006/main" xmlns:w14="http://schemas.microsoft.com/office/word/2010/wordml" xmlns:wpg="http://schemas.microsoft.com/office/word/2010/wordprocessingGroup" xmlns:wpi="http://schemas.microsoft.com/office/word/2010/wordprocessingInk" xmlns:wne="http://schemas.microsoft.com/office/word/2006/wordml" xmlns:wps="http://schemas.microsoft.com/office/word/2010/wordprocessingShape" mc:Ignorable="w14 wp14">
+<w:footnotes xmlns:wpc="http://schemas.microsoft.com/office/word/2010/wordprocessingCanvas" xmlns:cx="http://schemas.microsoft.com/office/drawing/2014/chartex" xmlns:cx1="http://schemas.microsoft.com/office/drawing/2015/9/8/chartex" xmlns:cx2="http://schemas.microsoft.com/office/drawing/2015/10/21/chartex" xmlns:cx3="http://schemas.microsoft.com/office/drawing/2016/5/9/chartex" xmlns:cx4="http://schemas.microsoft.com/office/drawing/2016/5/10/chartex" xmlns:cx5="http://schemas.microsoft.com/office/drawing/2016/5/11/chartex" xmlns:cx6="http://schemas.microsoft.com/office/drawing/2016/5/12/chartex" xmlns:cx7="http://schemas.microsoft.com/office/drawing/2016/5/13/chartex" xmlns:cx8="http://schemas.microsoft.com/office/drawing/2016/5/14/chartex" xmlns:mc="http://schemas.openxmlformats.org/markup-compatibility/2006" xmlns:aink="http://schemas.microsoft.com/office/drawing/2016/ink" xmlns:am3d="http://schemas.microsoft.com/office/drawing/2017/model3d" xmlns:o="urn:schemas-microsoft-com:office:office" xmlns:r="http://schemas.openxmlformats.org/officeDocument/2006/relationships" xmlns:m="http://schemas.openxmlformats.org/officeDocument/2006/math" xmlns:v="urn:schemas-microsoft-com:vml" xmlns:wp14="http://schemas.microsoft.com/office/word/2010/wordprocessingDrawing" xmlns:wp="http://schemas.openxmlformats.org/drawingml/2006/wordprocessingDrawing" xmlns:w10="urn:schemas-microsoft-com:office:word" xmlns:w="http://schemas.openxmlformats.org/wordprocessingml/2006/main" xmlns:w14="http://schemas.microsoft.com/office/word/2010/wordml" xmlns:w15="http://schemas.microsoft.com/office/word/2012/wordml" xmlns:w16cid="http://schemas.microsoft.com/office/word/2016/wordml/cid" xmlns:w16se="http://schemas.microsoft.com/office/word/2015/wordml/symex" xmlns:wpg="http://schemas.microsoft.com/office/word/2010/wordprocessingGroup" xmlns:wpi="http://schemas.microsoft.com/office/word/2010/wordprocessingInk" xmlns:wne="http://schemas.microsoft.com/office/word/2006/wordml" xmlns:wps="http://schemas.microsoft.com/office/word/2010/wordprocessingShape" mc:Ignorable="w14 w15 w16se w16cid wp14">
   <w:footnote w:type="separator" w:id="-1">
     <w:p>
       <w:pPr>
@@ -2286,7 +2347,7 @@
 </file>
 
 <file path=word/header1.xml><?xml version="1.0" encoding="utf-8"?>
-<w:hdr xmlns:wpc="http://schemas.microsoft.com/office/word/2010/wordprocessingCanvas" xmlns:mc="http://schemas.openxmlformats.org/markup-compatibility/2006" xmlns:o="urn:schemas-microsoft-com:office:office" xmlns:r="http://schemas.openxmlformats.org/officeDocument/2006/relationships" xmlns:m="http://schemas.openxmlformats.org/officeDocument/2006/math" xmlns:v="urn:schemas-microsoft-com:vml" xmlns:wp14="http://schemas.microsoft.com/office/word/2010/wordprocessingDrawing" xmlns:wp="http://schemas.openxmlformats.org/drawingml/2006/wordprocessingDrawing" xmlns:w10="urn:schemas-microsoft-com:office:word" xmlns:w="http://schemas.openxmlformats.org/wordprocessingml/2006/main" xmlns:w14="http://schemas.microsoft.com/office/word/2010/wordml" xmlns:wpg="http://schemas.microsoft.com/office/word/2010/wordprocessingGroup" xmlns:wpi="http://schemas.microsoft.com/office/word/2010/wordprocessingInk" xmlns:wne="http://schemas.microsoft.com/office/word/2006/wordml" xmlns:wps="http://schemas.microsoft.com/office/word/2010/wordprocessingShape" mc:Ignorable="w14 wp14">
+<w:hdr xmlns:wpc="http://schemas.microsoft.com/office/word/2010/wordprocessingCanvas" xmlns:cx="http://schemas.microsoft.com/office/drawing/2014/chartex" xmlns:cx1="http://schemas.microsoft.com/office/drawing/2015/9/8/chartex" xmlns:cx2="http://schemas.microsoft.com/office/drawing/2015/10/21/chartex" xmlns:cx3="http://schemas.microsoft.com/office/drawing/2016/5/9/chartex" xmlns:cx4="http://schemas.microsoft.com/office/drawing/2016/5/10/chartex" xmlns:cx5="http://schemas.microsoft.com/office/drawing/2016/5/11/chartex" xmlns:cx6="http://schemas.microsoft.com/office/drawing/2016/5/12/chartex" xmlns:cx7="http://schemas.microsoft.com/office/drawing/2016/5/13/chartex" xmlns:cx8="http://schemas.microsoft.com/office/drawing/2016/5/14/chartex" xmlns:mc="http://schemas.openxmlformats.org/markup-compatibility/2006" xmlns:aink="http://schemas.microsoft.com/office/drawing/2016/ink" xmlns:am3d="http://schemas.microsoft.com/office/drawing/2017/model3d" xmlns:o="urn:schemas-microsoft-com:office:office" xmlns:r="http://schemas.openxmlformats.org/officeDocument/2006/relationships" xmlns:m="http://schemas.openxmlformats.org/officeDocument/2006/math" xmlns:v="urn:schemas-microsoft-com:vml" xmlns:wp14="http://schemas.microsoft.com/office/word/2010/wordprocessingDrawing" xmlns:wp="http://schemas.openxmlformats.org/drawingml/2006/wordprocessingDrawing" xmlns:w10="urn:schemas-microsoft-com:office:word" xmlns:w="http://schemas.openxmlformats.org/wordprocessingml/2006/main" xmlns:w14="http://schemas.microsoft.com/office/word/2010/wordml" xmlns:w15="http://schemas.microsoft.com/office/word/2012/wordml" xmlns:w16cid="http://schemas.microsoft.com/office/word/2016/wordml/cid" xmlns:w16se="http://schemas.microsoft.com/office/word/2015/wordml/symex" xmlns:wpg="http://schemas.microsoft.com/office/word/2010/wordprocessingGroup" xmlns:wpi="http://schemas.microsoft.com/office/word/2010/wordprocessingInk" xmlns:wne="http://schemas.microsoft.com/office/word/2006/wordml" xmlns:wps="http://schemas.microsoft.com/office/word/2010/wordprocessingShape" mc:Ignorable="w14 w15 w16se w16cid wp14">
   <w:tbl>
     <w:tblPr>
       <w:tblW w:w="0" w:type="auto"/>
@@ -2372,7 +2433,7 @@
             <w:rPr>
               <w:lang w:val="es-ES"/>
             </w:rPr>
-            <w:t>0</w:t>
+            <w:t>1</w:t>
           </w:r>
         </w:p>
       </w:tc>
@@ -2442,7 +2503,7 @@
             <w:rPr>
               <w:lang w:val="es-ES"/>
             </w:rPr>
-            <w:t>06</w:t>
+            <w:t>24</w:t>
           </w:r>
           <w:r>
             <w:rPr>
@@ -2454,7 +2515,13 @@
             <w:rPr>
               <w:lang w:val="es-ES"/>
             </w:rPr>
-            <w:t>10</w:t>
+            <w:t>1</w:t>
+          </w:r>
+          <w:r>
+            <w:rPr>
+              <w:lang w:val="es-ES"/>
+            </w:rPr>
+            <w:t>1</w:t>
           </w:r>
           <w:r>
             <w:rPr>
@@ -2506,7 +2573,7 @@
 </file>
 
 <file path=word/header2.xml><?xml version="1.0" encoding="utf-8"?>
-<w:hdr xmlns:wpc="http://schemas.microsoft.com/office/word/2010/wordprocessingCanvas" xmlns:mc="http://schemas.openxmlformats.org/markup-compatibility/2006" xmlns:o="urn:schemas-microsoft-com:office:office" xmlns:r="http://schemas.openxmlformats.org/officeDocument/2006/relationships" xmlns:m="http://schemas.openxmlformats.org/officeDocument/2006/math" xmlns:v="urn:schemas-microsoft-com:vml" xmlns:wp14="http://schemas.microsoft.com/office/word/2010/wordprocessingDrawing" xmlns:wp="http://schemas.openxmlformats.org/drawingml/2006/wordprocessingDrawing" xmlns:w10="urn:schemas-microsoft-com:office:word" xmlns:w="http://schemas.openxmlformats.org/wordprocessingml/2006/main" xmlns:w14="http://schemas.microsoft.com/office/word/2010/wordml" xmlns:wpg="http://schemas.microsoft.com/office/word/2010/wordprocessingGroup" xmlns:wpi="http://schemas.microsoft.com/office/word/2010/wordprocessingInk" xmlns:wne="http://schemas.microsoft.com/office/word/2006/wordml" xmlns:wps="http://schemas.microsoft.com/office/word/2010/wordprocessingShape" mc:Ignorable="w14 wp14">
+<w:hdr xmlns:wpc="http://schemas.microsoft.com/office/word/2010/wordprocessingCanvas" xmlns:cx="http://schemas.microsoft.com/office/drawing/2014/chartex" xmlns:cx1="http://schemas.microsoft.com/office/drawing/2015/9/8/chartex" xmlns:cx2="http://schemas.microsoft.com/office/drawing/2015/10/21/chartex" xmlns:cx3="http://schemas.microsoft.com/office/drawing/2016/5/9/chartex" xmlns:cx4="http://schemas.microsoft.com/office/drawing/2016/5/10/chartex" xmlns:cx5="http://schemas.microsoft.com/office/drawing/2016/5/11/chartex" xmlns:cx6="http://schemas.microsoft.com/office/drawing/2016/5/12/chartex" xmlns:cx7="http://schemas.microsoft.com/office/drawing/2016/5/13/chartex" xmlns:cx8="http://schemas.microsoft.com/office/drawing/2016/5/14/chartex" xmlns:mc="http://schemas.openxmlformats.org/markup-compatibility/2006" xmlns:aink="http://schemas.microsoft.com/office/drawing/2016/ink" xmlns:am3d="http://schemas.microsoft.com/office/drawing/2017/model3d" xmlns:o="urn:schemas-microsoft-com:office:office" xmlns:r="http://schemas.openxmlformats.org/officeDocument/2006/relationships" xmlns:m="http://schemas.openxmlformats.org/officeDocument/2006/math" xmlns:v="urn:schemas-microsoft-com:vml" xmlns:wp14="http://schemas.microsoft.com/office/word/2010/wordprocessingDrawing" xmlns:wp="http://schemas.openxmlformats.org/drawingml/2006/wordprocessingDrawing" xmlns:w10="urn:schemas-microsoft-com:office:word" xmlns:w="http://schemas.openxmlformats.org/wordprocessingml/2006/main" xmlns:w14="http://schemas.microsoft.com/office/word/2010/wordml" xmlns:w15="http://schemas.microsoft.com/office/word/2012/wordml" xmlns:w16cid="http://schemas.microsoft.com/office/word/2016/wordml/cid" xmlns:w16se="http://schemas.microsoft.com/office/word/2015/wordml/symex" xmlns:wpg="http://schemas.microsoft.com/office/word/2010/wordprocessingGroup" xmlns:wpi="http://schemas.microsoft.com/office/word/2010/wordprocessingInk" xmlns:wne="http://schemas.microsoft.com/office/word/2006/wordml" xmlns:wps="http://schemas.microsoft.com/office/word/2010/wordprocessingShape" mc:Ignorable="w14 w15 w16se w16cid wp14">
   <w:p>
     <w:pPr>
       <w:rPr>
@@ -2567,8 +2634,8 @@
 </file>
 
 <file path=word/numbering.xml><?xml version="1.0" encoding="utf-8"?>
-<w:numbering xmlns:wpc="http://schemas.microsoft.com/office/word/2010/wordprocessingCanvas" xmlns:mc="http://schemas.openxmlformats.org/markup-compatibility/2006" xmlns:o="urn:schemas-microsoft-com:office:office" xmlns:r="http://schemas.openxmlformats.org/officeDocument/2006/relationships" xmlns:m="http://schemas.openxmlformats.org/officeDocument/2006/math" xmlns:v="urn:schemas-microsoft-com:vml" xmlns:wp14="http://schemas.microsoft.com/office/word/2010/wordprocessingDrawing" xmlns:wp="http://schemas.openxmlformats.org/drawingml/2006/wordprocessingDrawing" xmlns:w10="urn:schemas-microsoft-com:office:word" xmlns:w="http://schemas.openxmlformats.org/wordprocessingml/2006/main" xmlns:w14="http://schemas.microsoft.com/office/word/2010/wordml" xmlns:wpg="http://schemas.microsoft.com/office/word/2010/wordprocessingGroup" xmlns:wpi="http://schemas.microsoft.com/office/word/2010/wordprocessingInk" xmlns:wne="http://schemas.microsoft.com/office/word/2006/wordml" xmlns:wps="http://schemas.microsoft.com/office/word/2010/wordprocessingShape" mc:Ignorable="w14 wp14">
-  <w:abstractNum w:abstractNumId="0">
+<w:numbering xmlns:wpc="http://schemas.microsoft.com/office/word/2010/wordprocessingCanvas" xmlns:cx="http://schemas.microsoft.com/office/drawing/2014/chartex" xmlns:cx1="http://schemas.microsoft.com/office/drawing/2015/9/8/chartex" xmlns:cx2="http://schemas.microsoft.com/office/drawing/2015/10/21/chartex" xmlns:cx3="http://schemas.microsoft.com/office/drawing/2016/5/9/chartex" xmlns:cx4="http://schemas.microsoft.com/office/drawing/2016/5/10/chartex" xmlns:cx5="http://schemas.microsoft.com/office/drawing/2016/5/11/chartex" xmlns:cx6="http://schemas.microsoft.com/office/drawing/2016/5/12/chartex" xmlns:cx7="http://schemas.microsoft.com/office/drawing/2016/5/13/chartex" xmlns:cx8="http://schemas.microsoft.com/office/drawing/2016/5/14/chartex" xmlns:mc="http://schemas.openxmlformats.org/markup-compatibility/2006" xmlns:aink="http://schemas.microsoft.com/office/drawing/2016/ink" xmlns:am3d="http://schemas.microsoft.com/office/drawing/2017/model3d" xmlns:o="urn:schemas-microsoft-com:office:office" xmlns:r="http://schemas.openxmlformats.org/officeDocument/2006/relationships" xmlns:m="http://schemas.openxmlformats.org/officeDocument/2006/math" xmlns:v="urn:schemas-microsoft-com:vml" xmlns:wp14="http://schemas.microsoft.com/office/word/2010/wordprocessingDrawing" xmlns:wp="http://schemas.openxmlformats.org/drawingml/2006/wordprocessingDrawing" xmlns:w10="urn:schemas-microsoft-com:office:word" xmlns:w="http://schemas.openxmlformats.org/wordprocessingml/2006/main" xmlns:w14="http://schemas.microsoft.com/office/word/2010/wordml" xmlns:w15="http://schemas.microsoft.com/office/word/2012/wordml" xmlns:w16cid="http://schemas.microsoft.com/office/word/2016/wordml/cid" xmlns:w16se="http://schemas.microsoft.com/office/word/2015/wordml/symex" xmlns:wpg="http://schemas.microsoft.com/office/word/2010/wordprocessingGroup" xmlns:wpi="http://schemas.microsoft.com/office/word/2010/wordprocessingInk" xmlns:wne="http://schemas.microsoft.com/office/word/2006/wordml" xmlns:wps="http://schemas.microsoft.com/office/word/2010/wordprocessingShape" mc:Ignorable="w14 w15 w16se w16cid wp14">
+  <w:abstractNum w:abstractNumId="0" w15:restartNumberingAfterBreak="0">
     <w:nsid w:val="24230867"/>
     <w:multiLevelType w:val="multilevel"/>
     <w:tmpl w:val="280A001F"/>
@@ -2654,7 +2721,7 @@
       </w:pPr>
     </w:lvl>
   </w:abstractNum>
-  <w:abstractNum w:abstractNumId="1">
+  <w:abstractNum w:abstractNumId="1" w15:restartNumberingAfterBreak="0">
     <w:nsid w:val="2F4367D0"/>
     <w:multiLevelType w:val="multilevel"/>
     <w:tmpl w:val="280A001F"/>
@@ -2767,7 +2834,7 @@
       </w:pPr>
     </w:lvl>
   </w:abstractNum>
-  <w:abstractNum w:abstractNumId="2">
+  <w:abstractNum w:abstractNumId="2" w15:restartNumberingAfterBreak="0">
     <w:nsid w:val="4B79287E"/>
     <w:multiLevelType w:val="multilevel"/>
     <w:tmpl w:val="280A001F"/>
@@ -2880,7 +2947,7 @@
       </w:pPr>
     </w:lvl>
   </w:abstractNum>
-  <w:abstractNum w:abstractNumId="3">
+  <w:abstractNum w:abstractNumId="3" w15:restartNumberingAfterBreak="0">
     <w:nsid w:val="59A54ABC"/>
     <w:multiLevelType w:val="multilevel"/>
     <w:tmpl w:val="C810A5B0"/>
@@ -2997,7 +3064,7 @@
       </w:pPr>
     </w:lvl>
   </w:abstractNum>
-  <w:abstractNum w:abstractNumId="4">
+  <w:abstractNum w:abstractNumId="4" w15:restartNumberingAfterBreak="0">
     <w:nsid w:val="6A1454AD"/>
     <w:multiLevelType w:val="multilevel"/>
     <w:tmpl w:val="280A001F"/>
@@ -3083,7 +3150,7 @@
       </w:pPr>
     </w:lvl>
   </w:abstractNum>
-  <w:abstractNum w:abstractNumId="5">
+  <w:abstractNum w:abstractNumId="5" w15:restartNumberingAfterBreak="0">
     <w:nsid w:val="75C31913"/>
     <w:multiLevelType w:val="multilevel"/>
     <w:tmpl w:val="3AA67AC4"/>
@@ -3227,7 +3294,7 @@
 </file>
 
 <file path=word/styles.xml><?xml version="1.0" encoding="utf-8"?>
-<w:styles xmlns:mc="http://schemas.openxmlformats.org/markup-compatibility/2006" xmlns:r="http://schemas.openxmlformats.org/officeDocument/2006/relationships" xmlns:w="http://schemas.openxmlformats.org/wordprocessingml/2006/main" xmlns:w14="http://schemas.microsoft.com/office/word/2010/wordml" mc:Ignorable="w14">
+<w:styles xmlns:mc="http://schemas.openxmlformats.org/markup-compatibility/2006" xmlns:r="http://schemas.openxmlformats.org/officeDocument/2006/relationships" xmlns:w="http://schemas.openxmlformats.org/wordprocessingml/2006/main" xmlns:w14="http://schemas.microsoft.com/office/word/2010/wordml" xmlns:w15="http://schemas.microsoft.com/office/word/2012/wordml" xmlns:w16cid="http://schemas.microsoft.com/office/word/2016/wordml/cid" xmlns:w16se="http://schemas.microsoft.com/office/word/2015/wordml/symex" mc:Ignorable="w14 w15 w16se w16cid">
   <w:docDefaults>
     <w:rPrDefault>
       <w:rPr>
@@ -3244,145 +3311,382 @@
       </w:pPr>
     </w:pPrDefault>
   </w:docDefaults>
-  <w:latentStyles w:defLockedState="0" w:defUIPriority="99" w:defSemiHidden="1" w:defUnhideWhenUsed="1" w:defQFormat="0" w:count="267">
-    <w:lsdException w:name="Normal" w:semiHidden="0" w:uiPriority="0" w:unhideWhenUsed="0" w:qFormat="1"/>
-    <w:lsdException w:name="heading 1" w:semiHidden="0" w:uiPriority="9" w:unhideWhenUsed="0" w:qFormat="1"/>
-    <w:lsdException w:name="heading 2" w:uiPriority="9" w:qFormat="1"/>
-    <w:lsdException w:name="heading 3" w:uiPriority="9" w:qFormat="1"/>
-    <w:lsdException w:name="heading 4" w:uiPriority="9" w:qFormat="1"/>
-    <w:lsdException w:name="heading 5" w:uiPriority="9" w:qFormat="1"/>
-    <w:lsdException w:name="heading 6" w:uiPriority="9" w:qFormat="1"/>
-    <w:lsdException w:name="heading 7" w:uiPriority="9" w:qFormat="1"/>
-    <w:lsdException w:name="heading 8" w:uiPriority="9" w:qFormat="1"/>
-    <w:lsdException w:name="heading 9" w:uiPriority="9" w:qFormat="1"/>
-    <w:lsdException w:name="toc 1" w:uiPriority="39"/>
-    <w:lsdException w:name="toc 2" w:uiPriority="39"/>
-    <w:lsdException w:name="toc 3" w:uiPriority="39"/>
-    <w:lsdException w:name="toc 4" w:uiPriority="39"/>
-    <w:lsdException w:name="toc 5" w:uiPriority="39"/>
-    <w:lsdException w:name="toc 6" w:uiPriority="39"/>
-    <w:lsdException w:name="toc 7" w:uiPriority="39"/>
-    <w:lsdException w:name="toc 8" w:uiPriority="39"/>
-    <w:lsdException w:name="toc 9" w:uiPriority="39"/>
-    <w:lsdException w:name="header" w:uiPriority="0"/>
-    <w:lsdException w:name="caption" w:uiPriority="35" w:qFormat="1"/>
-    <w:lsdException w:name="Title" w:semiHidden="0" w:uiPriority="0" w:unhideWhenUsed="0" w:qFormat="1"/>
-    <w:lsdException w:name="Default Paragraph Font" w:uiPriority="1"/>
-    <w:lsdException w:name="Subtitle" w:semiHidden="0" w:uiPriority="11" w:unhideWhenUsed="0" w:qFormat="1"/>
-    <w:lsdException w:name="Strong" w:semiHidden="0" w:uiPriority="22" w:unhideWhenUsed="0" w:qFormat="1"/>
-    <w:lsdException w:name="Emphasis" w:semiHidden="0" w:uiPriority="20" w:unhideWhenUsed="0" w:qFormat="1"/>
-    <w:lsdException w:name="Table Grid" w:semiHidden="0" w:uiPriority="59" w:unhideWhenUsed="0"/>
-    <w:lsdException w:name="Placeholder Text" w:unhideWhenUsed="0"/>
-    <w:lsdException w:name="No Spacing" w:semiHidden="0" w:uiPriority="1" w:unhideWhenUsed="0" w:qFormat="1"/>
-    <w:lsdException w:name="Light Shading" w:semiHidden="0" w:uiPriority="60" w:unhideWhenUsed="0"/>
-    <w:lsdException w:name="Light List" w:semiHidden="0" w:uiPriority="61" w:unhideWhenUsed="0"/>
-    <w:lsdException w:name="Light Grid" w:semiHidden="0" w:uiPriority="62" w:unhideWhenUsed="0"/>
-    <w:lsdException w:name="Medium Shading 1" w:semiHidden="0" w:uiPriority="63" w:unhideWhenUsed="0"/>
-    <w:lsdException w:name="Medium Shading 2" w:semiHidden="0" w:uiPriority="64" w:unhideWhenUsed="0"/>
-    <w:lsdException w:name="Medium List 1" w:semiHidden="0" w:uiPriority="65" w:unhideWhenUsed="0"/>
-    <w:lsdException w:name="Medium List 2" w:semiHidden="0" w:uiPriority="66" w:unhideWhenUsed="0"/>
-    <w:lsdException w:name="Medium Grid 1" w:semiHidden="0" w:uiPriority="67" w:unhideWhenUsed="0"/>
-    <w:lsdException w:name="Medium Grid 2" w:semiHidden="0" w:uiPriority="68" w:unhideWhenUsed="0"/>
-    <w:lsdException w:name="Medium Grid 3" w:semiHidden="0" w:uiPriority="69" w:unhideWhenUsed="0"/>
-    <w:lsdException w:name="Dark List" w:semiHidden="0" w:uiPriority="70" w:unhideWhenUsed="0"/>
-    <w:lsdException w:name="Colorful Shading" w:semiHidden="0" w:uiPriority="71" w:unhideWhenUsed="0"/>
-    <w:lsdException w:name="Colorful List" w:semiHidden="0" w:uiPriority="72" w:unhideWhenUsed="0"/>
-    <w:lsdException w:name="Colorful Grid" w:semiHidden="0" w:uiPriority="73" w:unhideWhenUsed="0"/>
-    <w:lsdException w:name="Light Shading Accent 1" w:semiHidden="0" w:uiPriority="60" w:unhideWhenUsed="0"/>
-    <w:lsdException w:name="Light List Accent 1" w:semiHidden="0" w:uiPriority="61" w:unhideWhenUsed="0"/>
-    <w:lsdException w:name="Light Grid Accent 1" w:semiHidden="0" w:uiPriority="62" w:unhideWhenUsed="0"/>
-    <w:lsdException w:name="Medium Shading 1 Accent 1" w:semiHidden="0" w:uiPriority="63" w:unhideWhenUsed="0"/>
-    <w:lsdException w:name="Medium Shading 2 Accent 1" w:semiHidden="0" w:uiPriority="64" w:unhideWhenUsed="0"/>
-    <w:lsdException w:name="Medium List 1 Accent 1" w:semiHidden="0" w:uiPriority="65" w:unhideWhenUsed="0"/>
-    <w:lsdException w:name="Revision" w:unhideWhenUsed="0"/>
-    <w:lsdException w:name="List Paragraph" w:semiHidden="0" w:uiPriority="34" w:unhideWhenUsed="0" w:qFormat="1"/>
-    <w:lsdException w:name="Quote" w:semiHidden="0" w:uiPriority="29" w:unhideWhenUsed="0" w:qFormat="1"/>
-    <w:lsdException w:name="Intense Quote" w:semiHidden="0" w:uiPriority="30" w:unhideWhenUsed="0" w:qFormat="1"/>
-    <w:lsdException w:name="Medium List 2 Accent 1" w:semiHidden="0" w:uiPriority="66" w:unhideWhenUsed="0"/>
-    <w:lsdException w:name="Medium Grid 1 Accent 1" w:semiHidden="0" w:uiPriority="67" w:unhideWhenUsed="0"/>
-    <w:lsdException w:name="Medium Grid 2 Accent 1" w:semiHidden="0" w:uiPriority="68" w:unhideWhenUsed="0"/>
-    <w:lsdException w:name="Medium Grid 3 Accent 1" w:semiHidden="0" w:uiPriority="69" w:unhideWhenUsed="0"/>
-    <w:lsdException w:name="Dark List Accent 1" w:semiHidden="0" w:uiPriority="70" w:unhideWhenUsed="0"/>
-    <w:lsdException w:name="Colorful Shading Accent 1" w:semiHidden="0" w:uiPriority="71" w:unhideWhenUsed="0"/>
-    <w:lsdException w:name="Colorful List Accent 1" w:semiHidden="0" w:uiPriority="72" w:unhideWhenUsed="0"/>
-    <w:lsdException w:name="Colorful Grid Accent 1" w:semiHidden="0" w:uiPriority="73" w:unhideWhenUsed="0"/>
-    <w:lsdException w:name="Light Shading Accent 2" w:semiHidden="0" w:uiPriority="60" w:unhideWhenUsed="0"/>
-    <w:lsdException w:name="Light List Accent 2" w:semiHidden="0" w:uiPriority="61" w:unhideWhenUsed="0"/>
-    <w:lsdException w:name="Light Grid Accent 2" w:semiHidden="0" w:uiPriority="62" w:unhideWhenUsed="0"/>
-    <w:lsdException w:name="Medium Shading 1 Accent 2" w:semiHidden="0" w:uiPriority="63" w:unhideWhenUsed="0"/>
-    <w:lsdException w:name="Medium Shading 2 Accent 2" w:semiHidden="0" w:uiPriority="64" w:unhideWhenUsed="0"/>
-    <w:lsdException w:name="Medium List 1 Accent 2" w:semiHidden="0" w:uiPriority="65" w:unhideWhenUsed="0"/>
-    <w:lsdException w:name="Medium List 2 Accent 2" w:semiHidden="0" w:uiPriority="66" w:unhideWhenUsed="0"/>
-    <w:lsdException w:name="Medium Grid 1 Accent 2" w:semiHidden="0" w:uiPriority="67" w:unhideWhenUsed="0"/>
-    <w:lsdException w:name="Medium Grid 2 Accent 2" w:semiHidden="0" w:uiPriority="68" w:unhideWhenUsed="0"/>
-    <w:lsdException w:name="Medium Grid 3 Accent 2" w:semiHidden="0" w:uiPriority="69" w:unhideWhenUsed="0"/>
-    <w:lsdException w:name="Dark List Accent 2" w:semiHidden="0" w:uiPriority="70" w:unhideWhenUsed="0"/>
-    <w:lsdException w:name="Colorful Shading Accent 2" w:semiHidden="0" w:uiPriority="71" w:unhideWhenUsed="0"/>
-    <w:lsdException w:name="Colorful List Accent 2" w:semiHidden="0" w:uiPriority="72" w:unhideWhenUsed="0"/>
-    <w:lsdException w:name="Colorful Grid Accent 2" w:semiHidden="0" w:uiPriority="73" w:unhideWhenUsed="0"/>
-    <w:lsdException w:name="Light Shading Accent 3" w:semiHidden="0" w:uiPriority="60" w:unhideWhenUsed="0"/>
-    <w:lsdException w:name="Light List Accent 3" w:semiHidden="0" w:uiPriority="61" w:unhideWhenUsed="0"/>
-    <w:lsdException w:name="Light Grid Accent 3" w:semiHidden="0" w:uiPriority="62" w:unhideWhenUsed="0"/>
-    <w:lsdException w:name="Medium Shading 1 Accent 3" w:semiHidden="0" w:uiPriority="63" w:unhideWhenUsed="0"/>
-    <w:lsdException w:name="Medium Shading 2 Accent 3" w:semiHidden="0" w:uiPriority="64" w:unhideWhenUsed="0"/>
-    <w:lsdException w:name="Medium List 1 Accent 3" w:semiHidden="0" w:uiPriority="65" w:unhideWhenUsed="0"/>
-    <w:lsdException w:name="Medium List 2 Accent 3" w:semiHidden="0" w:uiPriority="66" w:unhideWhenUsed="0"/>
-    <w:lsdException w:name="Medium Grid 1 Accent 3" w:semiHidden="0" w:uiPriority="67" w:unhideWhenUsed="0"/>
-    <w:lsdException w:name="Medium Grid 2 Accent 3" w:semiHidden="0" w:uiPriority="68" w:unhideWhenUsed="0"/>
-    <w:lsdException w:name="Medium Grid 3 Accent 3" w:semiHidden="0" w:uiPriority="69" w:unhideWhenUsed="0"/>
-    <w:lsdException w:name="Dark List Accent 3" w:semiHidden="0" w:uiPriority="70" w:unhideWhenUsed="0"/>
-    <w:lsdException w:name="Colorful Shading Accent 3" w:semiHidden="0" w:uiPriority="71" w:unhideWhenUsed="0"/>
-    <w:lsdException w:name="Colorful List Accent 3" w:semiHidden="0" w:uiPriority="72" w:unhideWhenUsed="0"/>
-    <w:lsdException w:name="Colorful Grid Accent 3" w:semiHidden="0" w:uiPriority="73" w:unhideWhenUsed="0"/>
-    <w:lsdException w:name="Light Shading Accent 4" w:semiHidden="0" w:uiPriority="60" w:unhideWhenUsed="0"/>
-    <w:lsdException w:name="Light List Accent 4" w:semiHidden="0" w:uiPriority="61" w:unhideWhenUsed="0"/>
-    <w:lsdException w:name="Light Grid Accent 4" w:semiHidden="0" w:uiPriority="62" w:unhideWhenUsed="0"/>
-    <w:lsdException w:name="Medium Shading 1 Accent 4" w:semiHidden="0" w:uiPriority="63" w:unhideWhenUsed="0"/>
-    <w:lsdException w:name="Medium Shading 2 Accent 4" w:semiHidden="0" w:uiPriority="64" w:unhideWhenUsed="0"/>
-    <w:lsdException w:name="Medium List 1 Accent 4" w:semiHidden="0" w:uiPriority="65" w:unhideWhenUsed="0"/>
-    <w:lsdException w:name="Medium List 2 Accent 4" w:semiHidden="0" w:uiPriority="66" w:unhideWhenUsed="0"/>
-    <w:lsdException w:name="Medium Grid 1 Accent 4" w:semiHidden="0" w:uiPriority="67" w:unhideWhenUsed="0"/>
-    <w:lsdException w:name="Medium Grid 2 Accent 4" w:semiHidden="0" w:uiPriority="68" w:unhideWhenUsed="0"/>
-    <w:lsdException w:name="Medium Grid 3 Accent 4" w:semiHidden="0" w:uiPriority="69" w:unhideWhenUsed="0"/>
-    <w:lsdException w:name="Dark List Accent 4" w:semiHidden="0" w:uiPriority="70" w:unhideWhenUsed="0"/>
-    <w:lsdException w:name="Colorful Shading Accent 4" w:semiHidden="0" w:uiPriority="71" w:unhideWhenUsed="0"/>
-    <w:lsdException w:name="Colorful List Accent 4" w:semiHidden="0" w:uiPriority="72" w:unhideWhenUsed="0"/>
-    <w:lsdException w:name="Colorful Grid Accent 4" w:semiHidden="0" w:uiPriority="73" w:unhideWhenUsed="0"/>
-    <w:lsdException w:name="Light Shading Accent 5" w:semiHidden="0" w:uiPriority="60" w:unhideWhenUsed="0"/>
-    <w:lsdException w:name="Light List Accent 5" w:semiHidden="0" w:uiPriority="61" w:unhideWhenUsed="0"/>
-    <w:lsdException w:name="Light Grid Accent 5" w:semiHidden="0" w:uiPriority="62" w:unhideWhenUsed="0"/>
-    <w:lsdException w:name="Medium Shading 1 Accent 5" w:semiHidden="0" w:uiPriority="63" w:unhideWhenUsed="0"/>
-    <w:lsdException w:name="Medium Shading 2 Accent 5" w:semiHidden="0" w:uiPriority="64" w:unhideWhenUsed="0"/>
-    <w:lsdException w:name="Medium List 1 Accent 5" w:semiHidden="0" w:uiPriority="65" w:unhideWhenUsed="0"/>
-    <w:lsdException w:name="Medium List 2 Accent 5" w:semiHidden="0" w:uiPriority="66" w:unhideWhenUsed="0"/>
-    <w:lsdException w:name="Medium Grid 1 Accent 5" w:semiHidden="0" w:uiPriority="67" w:unhideWhenUsed="0"/>
-    <w:lsdException w:name="Medium Grid 2 Accent 5" w:semiHidden="0" w:uiPriority="68" w:unhideWhenUsed="0"/>
-    <w:lsdException w:name="Medium Grid 3 Accent 5" w:semiHidden="0" w:uiPriority="69" w:unhideWhenUsed="0"/>
-    <w:lsdException w:name="Dark List Accent 5" w:semiHidden="0" w:uiPriority="70" w:unhideWhenUsed="0"/>
-    <w:lsdException w:name="Colorful Shading Accent 5" w:semiHidden="0" w:uiPriority="71" w:unhideWhenUsed="0"/>
-    <w:lsdException w:name="Colorful List Accent 5" w:semiHidden="0" w:uiPriority="72" w:unhideWhenUsed="0"/>
-    <w:lsdException w:name="Colorful Grid Accent 5" w:semiHidden="0" w:uiPriority="73" w:unhideWhenUsed="0"/>
-    <w:lsdException w:name="Light Shading Accent 6" w:semiHidden="0" w:uiPriority="60" w:unhideWhenUsed="0"/>
-    <w:lsdException w:name="Light List Accent 6" w:semiHidden="0" w:uiPriority="61" w:unhideWhenUsed="0"/>
-    <w:lsdException w:name="Light Grid Accent 6" w:semiHidden="0" w:uiPriority="62" w:unhideWhenUsed="0"/>
-    <w:lsdException w:name="Medium Shading 1 Accent 6" w:semiHidden="0" w:uiPriority="63" w:unhideWhenUsed="0"/>
-    <w:lsdException w:name="Medium Shading 2 Accent 6" w:semiHidden="0" w:uiPriority="64" w:unhideWhenUsed="0"/>
-    <w:lsdException w:name="Medium List 1 Accent 6" w:semiHidden="0" w:uiPriority="65" w:unhideWhenUsed="0"/>
-    <w:lsdException w:name="Medium List 2 Accent 6" w:semiHidden="0" w:uiPriority="66" w:unhideWhenUsed="0"/>
-    <w:lsdException w:name="Medium Grid 1 Accent 6" w:semiHidden="0" w:uiPriority="67" w:unhideWhenUsed="0"/>
-    <w:lsdException w:name="Medium Grid 2 Accent 6" w:semiHidden="0" w:uiPriority="68" w:unhideWhenUsed="0"/>
-    <w:lsdException w:name="Medium Grid 3 Accent 6" w:semiHidden="0" w:uiPriority="69" w:unhideWhenUsed="0"/>
-    <w:lsdException w:name="Dark List Accent 6" w:semiHidden="0" w:uiPriority="70" w:unhideWhenUsed="0"/>
-    <w:lsdException w:name="Colorful Shading Accent 6" w:semiHidden="0" w:uiPriority="71" w:unhideWhenUsed="0"/>
-    <w:lsdException w:name="Colorful List Accent 6" w:semiHidden="0" w:uiPriority="72" w:unhideWhenUsed="0"/>
-    <w:lsdException w:name="Colorful Grid Accent 6" w:semiHidden="0" w:uiPriority="73" w:unhideWhenUsed="0"/>
-    <w:lsdException w:name="Subtle Emphasis" w:semiHidden="0" w:uiPriority="19" w:unhideWhenUsed="0" w:qFormat="1"/>
-    <w:lsdException w:name="Intense Emphasis" w:semiHidden="0" w:uiPriority="21" w:unhideWhenUsed="0" w:qFormat="1"/>
-    <w:lsdException w:name="Subtle Reference" w:semiHidden="0" w:uiPriority="31" w:unhideWhenUsed="0" w:qFormat="1"/>
-    <w:lsdException w:name="Intense Reference" w:semiHidden="0" w:uiPriority="32" w:unhideWhenUsed="0" w:qFormat="1"/>
-    <w:lsdException w:name="Book Title" w:semiHidden="0" w:uiPriority="33" w:unhideWhenUsed="0" w:qFormat="1"/>
-    <w:lsdException w:name="Bibliography" w:uiPriority="37"/>
-    <w:lsdException w:name="TOC Heading" w:uiPriority="39" w:qFormat="1"/>
+  <w:latentStyles w:defLockedState="0" w:defUIPriority="99" w:defSemiHidden="0" w:defUnhideWhenUsed="0" w:defQFormat="0" w:count="375">
+    <w:lsdException w:name="Normal" w:uiPriority="0" w:qFormat="1"/>
+    <w:lsdException w:name="heading 1" w:uiPriority="9" w:qFormat="1"/>
+    <w:lsdException w:name="heading 2" w:semiHidden="1" w:uiPriority="9" w:unhideWhenUsed="1" w:qFormat="1"/>
+    <w:lsdException w:name="heading 3" w:semiHidden="1" w:uiPriority="9" w:unhideWhenUsed="1" w:qFormat="1"/>
+    <w:lsdException w:name="heading 4" w:semiHidden="1" w:uiPriority="9" w:unhideWhenUsed="1" w:qFormat="1"/>
+    <w:lsdException w:name="heading 5" w:semiHidden="1" w:uiPriority="9" w:unhideWhenUsed="1" w:qFormat="1"/>
+    <w:lsdException w:name="heading 6" w:semiHidden="1" w:uiPriority="9" w:unhideWhenUsed="1" w:qFormat="1"/>
+    <w:lsdException w:name="heading 7" w:semiHidden="1" w:uiPriority="9" w:unhideWhenUsed="1" w:qFormat="1"/>
+    <w:lsdException w:name="heading 8" w:semiHidden="1" w:uiPriority="9" w:unhideWhenUsed="1" w:qFormat="1"/>
+    <w:lsdException w:name="heading 9" w:semiHidden="1" w:uiPriority="9" w:unhideWhenUsed="1" w:qFormat="1"/>
+    <w:lsdException w:name="index 1" w:semiHidden="1" w:unhideWhenUsed="1"/>
+    <w:lsdException w:name="index 2" w:semiHidden="1" w:unhideWhenUsed="1"/>
+    <w:lsdException w:name="index 3" w:semiHidden="1" w:unhideWhenUsed="1"/>
+    <w:lsdException w:name="index 4" w:semiHidden="1" w:unhideWhenUsed="1"/>
+    <w:lsdException w:name="index 5" w:semiHidden="1" w:unhideWhenUsed="1"/>
+    <w:lsdException w:name="index 6" w:semiHidden="1" w:unhideWhenUsed="1"/>
+    <w:lsdException w:name="index 7" w:semiHidden="1" w:unhideWhenUsed="1"/>
+    <w:lsdException w:name="index 8" w:semiHidden="1" w:unhideWhenUsed="1"/>
+    <w:lsdException w:name="index 9" w:semiHidden="1" w:unhideWhenUsed="1"/>
+    <w:lsdException w:name="toc 1" w:semiHidden="1" w:uiPriority="39" w:unhideWhenUsed="1"/>
+    <w:lsdException w:name="toc 2" w:semiHidden="1" w:uiPriority="39" w:unhideWhenUsed="1"/>
+    <w:lsdException w:name="toc 3" w:semiHidden="1" w:uiPriority="39" w:unhideWhenUsed="1"/>
+    <w:lsdException w:name="toc 4" w:semiHidden="1" w:uiPriority="39" w:unhideWhenUsed="1"/>
+    <w:lsdException w:name="toc 5" w:semiHidden="1" w:uiPriority="39" w:unhideWhenUsed="1"/>
+    <w:lsdException w:name="toc 6" w:semiHidden="1" w:uiPriority="39" w:unhideWhenUsed="1"/>
+    <w:lsdException w:name="toc 7" w:semiHidden="1" w:uiPriority="39" w:unhideWhenUsed="1"/>
+    <w:lsdException w:name="toc 8" w:semiHidden="1" w:uiPriority="39" w:unhideWhenUsed="1"/>
+    <w:lsdException w:name="toc 9" w:semiHidden="1" w:uiPriority="39" w:unhideWhenUsed="1"/>
+    <w:lsdException w:name="Normal Indent" w:semiHidden="1" w:unhideWhenUsed="1"/>
+    <w:lsdException w:name="footnote text" w:semiHidden="1" w:unhideWhenUsed="1"/>
+    <w:lsdException w:name="annotation text" w:semiHidden="1" w:unhideWhenUsed="1"/>
+    <w:lsdException w:name="header" w:semiHidden="1" w:uiPriority="0" w:unhideWhenUsed="1"/>
+    <w:lsdException w:name="footer" w:semiHidden="1" w:unhideWhenUsed="1"/>
+    <w:lsdException w:name="index heading" w:semiHidden="1" w:unhideWhenUsed="1"/>
+    <w:lsdException w:name="caption" w:semiHidden="1" w:uiPriority="35" w:unhideWhenUsed="1" w:qFormat="1"/>
+    <w:lsdException w:name="table of figures" w:semiHidden="1" w:unhideWhenUsed="1"/>
+    <w:lsdException w:name="envelope address" w:semiHidden="1" w:unhideWhenUsed="1"/>
+    <w:lsdException w:name="envelope return" w:semiHidden="1" w:unhideWhenUsed="1"/>
+    <w:lsdException w:name="footnote reference" w:semiHidden="1" w:unhideWhenUsed="1"/>
+    <w:lsdException w:name="annotation reference" w:semiHidden="1" w:unhideWhenUsed="1"/>
+    <w:lsdException w:name="line number" w:semiHidden="1" w:unhideWhenUsed="1"/>
+    <w:lsdException w:name="page number" w:semiHidden="1" w:unhideWhenUsed="1"/>
+    <w:lsdException w:name="endnote reference" w:semiHidden="1" w:unhideWhenUsed="1"/>
+    <w:lsdException w:name="endnote text" w:semiHidden="1" w:unhideWhenUsed="1"/>
+    <w:lsdException w:name="table of authorities" w:semiHidden="1" w:unhideWhenUsed="1"/>
+    <w:lsdException w:name="macro" w:semiHidden="1" w:unhideWhenUsed="1"/>
+    <w:lsdException w:name="toa heading" w:semiHidden="1" w:unhideWhenUsed="1"/>
+    <w:lsdException w:name="List" w:semiHidden="1" w:unhideWhenUsed="1"/>
+    <w:lsdException w:name="List Bullet" w:semiHidden="1" w:unhideWhenUsed="1"/>
+    <w:lsdException w:name="List Number" w:semiHidden="1" w:unhideWhenUsed="1"/>
+    <w:lsdException w:name="List 2" w:semiHidden="1" w:unhideWhenUsed="1"/>
+    <w:lsdException w:name="List 3" w:semiHidden="1" w:unhideWhenUsed="1"/>
+    <w:lsdException w:name="List 4" w:semiHidden="1" w:unhideWhenUsed="1"/>
+    <w:lsdException w:name="List 5" w:semiHidden="1" w:unhideWhenUsed="1"/>
+    <w:lsdException w:name="List Bullet 2" w:semiHidden="1" w:unhideWhenUsed="1"/>
+    <w:lsdException w:name="List Bullet 3" w:semiHidden="1" w:unhideWhenUsed="1"/>
+    <w:lsdException w:name="List Bullet 4" w:semiHidden="1" w:unhideWhenUsed="1"/>
+    <w:lsdException w:name="List Bullet 5" w:semiHidden="1" w:unhideWhenUsed="1"/>
+    <w:lsdException w:name="List Number 2" w:semiHidden="1" w:unhideWhenUsed="1"/>
+    <w:lsdException w:name="List Number 3" w:semiHidden="1" w:unhideWhenUsed="1"/>
+    <w:lsdException w:name="List Number 4" w:semiHidden="1" w:unhideWhenUsed="1"/>
+    <w:lsdException w:name="List Number 5" w:semiHidden="1" w:unhideWhenUsed="1"/>
+    <w:lsdException w:name="Title" w:uiPriority="0" w:qFormat="1"/>
+    <w:lsdException w:name="Closing" w:semiHidden="1" w:unhideWhenUsed="1"/>
+    <w:lsdException w:name="Signature" w:semiHidden="1" w:unhideWhenUsed="1"/>
+    <w:lsdException w:name="Default Paragraph Font" w:semiHidden="1" w:uiPriority="1" w:unhideWhenUsed="1"/>
+    <w:lsdException w:name="Body Text" w:semiHidden="1" w:unhideWhenUsed="1"/>
+    <w:lsdException w:name="Body Text Indent" w:semiHidden="1" w:unhideWhenUsed="1"/>
+    <w:lsdException w:name="List Continue" w:semiHidden="1" w:unhideWhenUsed="1"/>
+    <w:lsdException w:name="List Continue 2" w:semiHidden="1" w:unhideWhenUsed="1"/>
+    <w:lsdException w:name="List Continue 3" w:semiHidden="1" w:unhideWhenUsed="1"/>
+    <w:lsdException w:name="List Continue 4" w:semiHidden="1" w:unhideWhenUsed="1"/>
+    <w:lsdException w:name="List Continue 5" w:semiHidden="1" w:unhideWhenUsed="1"/>
+    <w:lsdException w:name="Message Header" w:semiHidden="1" w:unhideWhenUsed="1"/>
+    <w:lsdException w:name="Subtitle" w:uiPriority="11" w:qFormat="1"/>
+    <w:lsdException w:name="Salutation" w:semiHidden="1" w:unhideWhenUsed="1"/>
+    <w:lsdException w:name="Date" w:semiHidden="1" w:unhideWhenUsed="1"/>
+    <w:lsdException w:name="Body Text First Indent" w:semiHidden="1" w:unhideWhenUsed="1"/>
+    <w:lsdException w:name="Body Text First Indent 2" w:semiHidden="1" w:unhideWhenUsed="1"/>
+    <w:lsdException w:name="Note Heading" w:semiHidden="1" w:unhideWhenUsed="1"/>
+    <w:lsdException w:name="Body Text 2" w:semiHidden="1" w:unhideWhenUsed="1"/>
+    <w:lsdException w:name="Body Text 3" w:semiHidden="1" w:unhideWhenUsed="1"/>
+    <w:lsdException w:name="Body Text Indent 2" w:semiHidden="1" w:unhideWhenUsed="1"/>
+    <w:lsdException w:name="Body Text Indent 3" w:semiHidden="1" w:unhideWhenUsed="1"/>
+    <w:lsdException w:name="Block Text" w:semiHidden="1" w:unhideWhenUsed="1"/>
+    <w:lsdException w:name="Hyperlink" w:semiHidden="1" w:unhideWhenUsed="1"/>
+    <w:lsdException w:name="FollowedHyperlink" w:semiHidden="1" w:unhideWhenUsed="1"/>
+    <w:lsdException w:name="Strong" w:uiPriority="22" w:qFormat="1"/>
+    <w:lsdException w:name="Emphasis" w:uiPriority="20" w:qFormat="1"/>
+    <w:lsdException w:name="Document Map" w:semiHidden="1" w:unhideWhenUsed="1"/>
+    <w:lsdException w:name="Plain Text" w:semiHidden="1" w:unhideWhenUsed="1"/>
+    <w:lsdException w:name="E-mail Signature" w:semiHidden="1" w:unhideWhenUsed="1"/>
+    <w:lsdException w:name="HTML Top of Form" w:semiHidden="1" w:unhideWhenUsed="1"/>
+    <w:lsdException w:name="HTML Bottom of Form" w:semiHidden="1" w:unhideWhenUsed="1"/>
+    <w:lsdException w:name="Normal (Web)" w:semiHidden="1" w:unhideWhenUsed="1"/>
+    <w:lsdException w:name="HTML Acronym" w:semiHidden="1" w:unhideWhenUsed="1"/>
+    <w:lsdException w:name="HTML Address" w:semiHidden="1" w:unhideWhenUsed="1"/>
+    <w:lsdException w:name="HTML Cite" w:semiHidden="1" w:unhideWhenUsed="1"/>
+    <w:lsdException w:name="HTML Code" w:semiHidden="1" w:unhideWhenUsed="1"/>
+    <w:lsdException w:name="HTML Definition" w:semiHidden="1" w:unhideWhenUsed="1"/>
+    <w:lsdException w:name="HTML Keyboard" w:semiHidden="1" w:unhideWhenUsed="1"/>
+    <w:lsdException w:name="HTML Preformatted" w:semiHidden="1" w:unhideWhenUsed="1"/>
+    <w:lsdException w:name="HTML Sample" w:semiHidden="1" w:unhideWhenUsed="1"/>
+    <w:lsdException w:name="HTML Typewriter" w:semiHidden="1" w:unhideWhenUsed="1"/>
+    <w:lsdException w:name="HTML Variable" w:semiHidden="1" w:unhideWhenUsed="1"/>
+    <w:lsdException w:name="Normal Table" w:semiHidden="1" w:unhideWhenUsed="1"/>
+    <w:lsdException w:name="annotation subject" w:semiHidden="1" w:unhideWhenUsed="1"/>
+    <w:lsdException w:name="No List" w:semiHidden="1" w:unhideWhenUsed="1"/>
+    <w:lsdException w:name="Outline List 1" w:semiHidden="1" w:unhideWhenUsed="1"/>
+    <w:lsdException w:name="Outline List 2" w:semiHidden="1" w:unhideWhenUsed="1"/>
+    <w:lsdException w:name="Outline List 3" w:semiHidden="1" w:unhideWhenUsed="1"/>
+    <w:lsdException w:name="Table Simple 1" w:semiHidden="1" w:unhideWhenUsed="1"/>
+    <w:lsdException w:name="Table Simple 2" w:semiHidden="1" w:unhideWhenUsed="1"/>
+    <w:lsdException w:name="Table Simple 3" w:semiHidden="1" w:unhideWhenUsed="1"/>
+    <w:lsdException w:name="Table Classic 1" w:semiHidden="1" w:unhideWhenUsed="1"/>
+    <w:lsdException w:name="Table Classic 2" w:semiHidden="1" w:unhideWhenUsed="1"/>
+    <w:lsdException w:name="Table Classic 3" w:semiHidden="1" w:unhideWhenUsed="1"/>
+    <w:lsdException w:name="Table Classic 4" w:semiHidden="1" w:unhideWhenUsed="1"/>
+    <w:lsdException w:name="Table Colorful 1" w:semiHidden="1" w:unhideWhenUsed="1"/>
+    <w:lsdException w:name="Table Colorful 2" w:semiHidden="1" w:unhideWhenUsed="1"/>
+    <w:lsdException w:name="Table Colorful 3" w:semiHidden="1" w:unhideWhenUsed="1"/>
+    <w:lsdException w:name="Table Columns 1" w:semiHidden="1" w:unhideWhenUsed="1"/>
+    <w:lsdException w:name="Table Columns 2" w:semiHidden="1" w:unhideWhenUsed="1"/>
+    <w:lsdException w:name="Table Columns 3" w:semiHidden="1" w:unhideWhenUsed="1"/>
+    <w:lsdException w:name="Table Columns 4" w:semiHidden="1" w:unhideWhenUsed="1"/>
+    <w:lsdException w:name="Table Columns 5" w:semiHidden="1" w:unhideWhenUsed="1"/>
+    <w:lsdException w:name="Table Grid 1" w:semiHidden="1" w:unhideWhenUsed="1"/>
+    <w:lsdException w:name="Table Grid 2" w:semiHidden="1" w:unhideWhenUsed="1"/>
+    <w:lsdException w:name="Table Grid 3" w:semiHidden="1" w:unhideWhenUsed="1"/>
+    <w:lsdException w:name="Table Grid 4" w:semiHidden="1" w:unhideWhenUsed="1"/>
+    <w:lsdException w:name="Table Grid 5" w:semiHidden="1" w:unhideWhenUsed="1"/>
+    <w:lsdException w:name="Table Grid 6" w:semiHidden="1" w:unhideWhenUsed="1"/>
+    <w:lsdException w:name="Table Grid 7" w:semiHidden="1" w:unhideWhenUsed="1"/>
+    <w:lsdException w:name="Table Grid 8" w:semiHidden="1" w:unhideWhenUsed="1"/>
+    <w:lsdException w:name="Table List 1" w:semiHidden="1" w:unhideWhenUsed="1"/>
+    <w:lsdException w:name="Table List 2" w:semiHidden="1" w:unhideWhenUsed="1"/>
+    <w:lsdException w:name="Table List 3" w:semiHidden="1" w:unhideWhenUsed="1"/>
+    <w:lsdException w:name="Table List 4" w:semiHidden="1" w:unhideWhenUsed="1"/>
+    <w:lsdException w:name="Table List 5" w:semiHidden="1" w:unhideWhenUsed="1"/>
+    <w:lsdException w:name="Table List 6" w:semiHidden="1" w:unhideWhenUsed="1"/>
+    <w:lsdException w:name="Table List 7" w:semiHidden="1" w:unhideWhenUsed="1"/>
+    <w:lsdException w:name="Table List 8" w:semiHidden="1" w:unhideWhenUsed="1"/>
+    <w:lsdException w:name="Table 3D effects 1" w:semiHidden="1" w:unhideWhenUsed="1"/>
+    <w:lsdException w:name="Table 3D effects 2" w:semiHidden="1" w:unhideWhenUsed="1"/>
+    <w:lsdException w:name="Table 3D effects 3" w:semiHidden="1" w:unhideWhenUsed="1"/>
+    <w:lsdException w:name="Table Contemporary" w:semiHidden="1" w:unhideWhenUsed="1"/>
+    <w:lsdException w:name="Table Elegant" w:semiHidden="1" w:unhideWhenUsed="1"/>
+    <w:lsdException w:name="Table Professional" w:semiHidden="1" w:unhideWhenUsed="1"/>
+    <w:lsdException w:name="Table Subtle 1" w:semiHidden="1" w:unhideWhenUsed="1"/>
+    <w:lsdException w:name="Table Subtle 2" w:semiHidden="1" w:unhideWhenUsed="1"/>
+    <w:lsdException w:name="Table Web 1" w:semiHidden="1" w:unhideWhenUsed="1"/>
+    <w:lsdException w:name="Table Web 2" w:semiHidden="1" w:unhideWhenUsed="1"/>
+    <w:lsdException w:name="Table Web 3" w:semiHidden="1" w:unhideWhenUsed="1"/>
+    <w:lsdException w:name="Balloon Text" w:semiHidden="1" w:unhideWhenUsed="1"/>
+    <w:lsdException w:name="Table Grid" w:semiHidden="1" w:uiPriority="59" w:unhideWhenUsed="1"/>
+    <w:lsdException w:name="Table Theme" w:semiHidden="1" w:unhideWhenUsed="1"/>
+    <w:lsdException w:name="Placeholder Text" w:semiHidden="1"/>
+    <w:lsdException w:name="No Spacing" w:uiPriority="1" w:qFormat="1"/>
+    <w:lsdException w:name="Light Shading" w:uiPriority="60"/>
+    <w:lsdException w:name="Light List" w:uiPriority="61"/>
+    <w:lsdException w:name="Light Grid" w:uiPriority="62"/>
+    <w:lsdException w:name="Medium Shading 1" w:uiPriority="63"/>
+    <w:lsdException w:name="Medium Shading 2" w:uiPriority="64"/>
+    <w:lsdException w:name="Medium List 1" w:uiPriority="65"/>
+    <w:lsdException w:name="Medium List 2" w:uiPriority="66"/>
+    <w:lsdException w:name="Medium Grid 1" w:uiPriority="67"/>
+    <w:lsdException w:name="Medium Grid 2" w:uiPriority="68"/>
+    <w:lsdException w:name="Medium Grid 3" w:uiPriority="69"/>
+    <w:lsdException w:name="Dark List" w:uiPriority="70"/>
+    <w:lsdException w:name="Colorful Shading" w:uiPriority="71"/>
+    <w:lsdException w:name="Colorful List" w:uiPriority="72"/>
+    <w:lsdException w:name="Colorful Grid" w:uiPriority="73"/>
+    <w:lsdException w:name="Light Shading Accent 1" w:uiPriority="60"/>
+    <w:lsdException w:name="Light List Accent 1" w:uiPriority="61"/>
+    <w:lsdException w:name="Light Grid Accent 1" w:uiPriority="62"/>
+    <w:lsdException w:name="Medium Shading 1 Accent 1" w:uiPriority="63"/>
+    <w:lsdException w:name="Medium Shading 2 Accent 1" w:uiPriority="64"/>
+    <w:lsdException w:name="Medium List 1 Accent 1" w:uiPriority="65"/>
+    <w:lsdException w:name="Revision" w:semiHidden="1"/>
+    <w:lsdException w:name="List Paragraph" w:uiPriority="34" w:qFormat="1"/>
+    <w:lsdException w:name="Quote" w:uiPriority="29" w:qFormat="1"/>
+    <w:lsdException w:name="Intense Quote" w:uiPriority="30" w:qFormat="1"/>
+    <w:lsdException w:name="Medium List 2 Accent 1" w:uiPriority="66"/>
+    <w:lsdException w:name="Medium Grid 1 Accent 1" w:uiPriority="67"/>
+    <w:lsdException w:name="Medium Grid 2 Accent 1" w:uiPriority="68"/>
+    <w:lsdException w:name="Medium Grid 3 Accent 1" w:uiPriority="69"/>
+    <w:lsdException w:name="Dark List Accent 1" w:uiPriority="70"/>
+    <w:lsdException w:name="Colorful Shading Accent 1" w:uiPriority="71"/>
+    <w:lsdException w:name="Colorful List Accent 1" w:uiPriority="72"/>
+    <w:lsdException w:name="Colorful Grid Accent 1" w:uiPriority="73"/>
+    <w:lsdException w:name="Light Shading Accent 2" w:uiPriority="60"/>
+    <w:lsdException w:name="Light List Accent 2" w:uiPriority="61"/>
+    <w:lsdException w:name="Light Grid Accent 2" w:uiPriority="62"/>
+    <w:lsdException w:name="Medium Shading 1 Accent 2" w:uiPriority="63"/>
+    <w:lsdException w:name="Medium Shading 2 Accent 2" w:uiPriority="64"/>
+    <w:lsdException w:name="Medium List 1 Accent 2" w:uiPriority="65"/>
+    <w:lsdException w:name="Medium List 2 Accent 2" w:uiPriority="66"/>
+    <w:lsdException w:name="Medium Grid 1 Accent 2" w:uiPriority="67"/>
+    <w:lsdException w:name="Medium Grid 2 Accent 2" w:uiPriority="68"/>
+    <w:lsdException w:name="Medium Grid 3 Accent 2" w:uiPriority="69"/>
+    <w:lsdException w:name="Dark List Accent 2" w:uiPriority="70"/>
+    <w:lsdException w:name="Colorful Shading Accent 2" w:uiPriority="71"/>
+    <w:lsdException w:name="Colorful List Accent 2" w:uiPriority="72"/>
+    <w:lsdException w:name="Colorful Grid Accent 2" w:uiPriority="73"/>
+    <w:lsdException w:name="Light Shading Accent 3" w:uiPriority="60"/>
+    <w:lsdException w:name="Light List Accent 3" w:uiPriority="61"/>
+    <w:lsdException w:name="Light Grid Accent 3" w:uiPriority="62"/>
+    <w:lsdException w:name="Medium Shading 1 Accent 3" w:uiPriority="63"/>
+    <w:lsdException w:name="Medium Shading 2 Accent 3" w:uiPriority="64"/>
+    <w:lsdException w:name="Medium List 1 Accent 3" w:uiPriority="65"/>
+    <w:lsdException w:name="Medium List 2 Accent 3" w:uiPriority="66"/>
+    <w:lsdException w:name="Medium Grid 1 Accent 3" w:uiPriority="67"/>
+    <w:lsdException w:name="Medium Grid 2 Accent 3" w:uiPriority="68"/>
+    <w:lsdException w:name="Medium Grid 3 Accent 3" w:uiPriority="69"/>
+    <w:lsdException w:name="Dark List Accent 3" w:uiPriority="70"/>
+    <w:lsdException w:name="Colorful Shading Accent 3" w:uiPriority="71"/>
+    <w:lsdException w:name="Colorful List Accent 3" w:uiPriority="72"/>
+    <w:lsdException w:name="Colorful Grid Accent 3" w:uiPriority="73"/>
+    <w:lsdException w:name="Light Shading Accent 4" w:uiPriority="60"/>
+    <w:lsdException w:name="Light List Accent 4" w:uiPriority="61"/>
+    <w:lsdException w:name="Light Grid Accent 4" w:uiPriority="62"/>
+    <w:lsdException w:name="Medium Shading 1 Accent 4" w:uiPriority="63"/>
+    <w:lsdException w:name="Medium Shading 2 Accent 4" w:uiPriority="64"/>
+    <w:lsdException w:name="Medium List 1 Accent 4" w:uiPriority="65"/>
+    <w:lsdException w:name="Medium List 2 Accent 4" w:uiPriority="66"/>
+    <w:lsdException w:name="Medium Grid 1 Accent 4" w:uiPriority="67"/>
+    <w:lsdException w:name="Medium Grid 2 Accent 4" w:uiPriority="68"/>
+    <w:lsdException w:name="Medium Grid 3 Accent 4" w:uiPriority="69"/>
+    <w:lsdException w:name="Dark List Accent 4" w:uiPriority="70"/>
+    <w:lsdException w:name="Colorful Shading Accent 4" w:uiPriority="71"/>
+    <w:lsdException w:name="Colorful List Accent 4" w:uiPriority="72"/>
+    <w:lsdException w:name="Colorful Grid Accent 4" w:uiPriority="73"/>
+    <w:lsdException w:name="Light Shading Accent 5" w:uiPriority="60"/>
+    <w:lsdException w:name="Light List Accent 5" w:uiPriority="61"/>
+    <w:lsdException w:name="Light Grid Accent 5" w:uiPriority="62"/>
+    <w:lsdException w:name="Medium Shading 1 Accent 5" w:uiPriority="63"/>
+    <w:lsdException w:name="Medium Shading 2 Accent 5" w:uiPriority="64"/>
+    <w:lsdException w:name="Medium List 1 Accent 5" w:uiPriority="65"/>
+    <w:lsdException w:name="Medium List 2 Accent 5" w:uiPriority="66"/>
+    <w:lsdException w:name="Medium Grid 1 Accent 5" w:uiPriority="67"/>
+    <w:lsdException w:name="Medium Grid 2 Accent 5" w:uiPriority="68"/>
+    <w:lsdException w:name="Medium Grid 3 Accent 5" w:uiPriority="69"/>
+    <w:lsdException w:name="Dark List Accent 5" w:uiPriority="70"/>
+    <w:lsdException w:name="Colorful Shading Accent 5" w:uiPriority="71"/>
+    <w:lsdException w:name="Colorful List Accent 5" w:uiPriority="72"/>
+    <w:lsdException w:name="Colorful Grid Accent 5" w:uiPriority="73"/>
+    <w:lsdException w:name="Light Shading Accent 6" w:uiPriority="60"/>
+    <w:lsdException w:name="Light List Accent 6" w:uiPriority="61"/>
+    <w:lsdException w:name="Light Grid Accent 6" w:uiPriority="62"/>
+    <w:lsdException w:name="Medium Shading 1 Accent 6" w:uiPriority="63"/>
+    <w:lsdException w:name="Medium Shading 2 Accent 6" w:uiPriority="64"/>
+    <w:lsdException w:name="Medium List 1 Accent 6" w:uiPriority="65"/>
+    <w:lsdException w:name="Medium List 2 Accent 6" w:uiPriority="66"/>
+    <w:lsdException w:name="Medium Grid 1 Accent 6" w:uiPriority="67"/>
+    <w:lsdException w:name="Medium Grid 2 Accent 6" w:uiPriority="68"/>
+    <w:lsdException w:name="Medium Grid 3 Accent 6" w:uiPriority="69"/>
+    <w:lsdException w:name="Dark List Accent 6" w:uiPriority="70"/>
+    <w:lsdException w:name="Colorful Shading Accent 6" w:uiPriority="71"/>
+    <w:lsdException w:name="Colorful List Accent 6" w:uiPriority="72"/>
+    <w:lsdException w:name="Colorful Grid Accent 6" w:uiPriority="73"/>
+    <w:lsdException w:name="Subtle Emphasis" w:uiPriority="19" w:qFormat="1"/>
+    <w:lsdException w:name="Intense Emphasis" w:uiPriority="21" w:qFormat="1"/>
+    <w:lsdException w:name="Subtle Reference" w:uiPriority="31" w:qFormat="1"/>
+    <w:lsdException w:name="Intense Reference" w:uiPriority="32" w:qFormat="1"/>
+    <w:lsdException w:name="Book Title" w:uiPriority="33" w:qFormat="1"/>
+    <w:lsdException w:name="Bibliography" w:semiHidden="1" w:uiPriority="37" w:unhideWhenUsed="1"/>
+    <w:lsdException w:name="TOC Heading" w:semiHidden="1" w:uiPriority="39" w:unhideWhenUsed="1" w:qFormat="1"/>
+    <w:lsdException w:name="Plain Table 1" w:uiPriority="41"/>
+    <w:lsdException w:name="Plain Table 2" w:uiPriority="42"/>
+    <w:lsdException w:name="Plain Table 3" w:uiPriority="43"/>
+    <w:lsdException w:name="Plain Table 4" w:uiPriority="44"/>
+    <w:lsdException w:name="Plain Table 5" w:uiPriority="45"/>
+    <w:lsdException w:name="Grid Table Light" w:uiPriority="40"/>
+    <w:lsdException w:name="Grid Table 1 Light" w:uiPriority="46"/>
+    <w:lsdException w:name="Grid Table 2" w:uiPriority="47"/>
+    <w:lsdException w:name="Grid Table 3" w:uiPriority="48"/>
+    <w:lsdException w:name="Grid Table 4" w:uiPriority="49"/>
+    <w:lsdException w:name="Grid Table 5 Dark" w:uiPriority="50"/>
+    <w:lsdException w:name="Grid Table 6 Colorful" w:uiPriority="51"/>
+    <w:lsdException w:name="Grid Table 7 Colorful" w:uiPriority="52"/>
+    <w:lsdException w:name="Grid Table 1 Light Accent 1" w:uiPriority="46"/>
+    <w:lsdException w:name="Grid Table 2 Accent 1" w:uiPriority="47"/>
+    <w:lsdException w:name="Grid Table 3 Accent 1" w:uiPriority="48"/>
+    <w:lsdException w:name="Grid Table 4 Accent 1" w:uiPriority="49"/>
+    <w:lsdException w:name="Grid Table 5 Dark Accent 1" w:uiPriority="50"/>
+    <w:lsdException w:name="Grid Table 6 Colorful Accent 1" w:uiPriority="51"/>
+    <w:lsdException w:name="Grid Table 7 Colorful Accent 1" w:uiPriority="52"/>
+    <w:lsdException w:name="Grid Table 1 Light Accent 2" w:uiPriority="46"/>
+    <w:lsdException w:name="Grid Table 2 Accent 2" w:uiPriority="47"/>
+    <w:lsdException w:name="Grid Table 3 Accent 2" w:uiPriority="48"/>
+    <w:lsdException w:name="Grid Table 4 Accent 2" w:uiPriority="49"/>
+    <w:lsdException w:name="Grid Table 5 Dark Accent 2" w:uiPriority="50"/>
+    <w:lsdException w:name="Grid Table 6 Colorful Accent 2" w:uiPriority="51"/>
+    <w:lsdException w:name="Grid Table 7 Colorful Accent 2" w:uiPriority="52"/>
+    <w:lsdException w:name="Grid Table 1 Light Accent 3" w:uiPriority="46"/>
+    <w:lsdException w:name="Grid Table 2 Accent 3" w:uiPriority="47"/>
+    <w:lsdException w:name="Grid Table 3 Accent 3" w:uiPriority="48"/>
+    <w:lsdException w:name="Grid Table 4 Accent 3" w:uiPriority="49"/>
+    <w:lsdException w:name="Grid Table 5 Dark Accent 3" w:uiPriority="50"/>
+    <w:lsdException w:name="Grid Table 6 Colorful Accent 3" w:uiPriority="51"/>
+    <w:lsdException w:name="Grid Table 7 Colorful Accent 3" w:uiPriority="52"/>
+    <w:lsdException w:name="Grid Table 1 Light Accent 4" w:uiPriority="46"/>
+    <w:lsdException w:name="Grid Table 2 Accent 4" w:uiPriority="47"/>
+    <w:lsdException w:name="Grid Table 3 Accent 4" w:uiPriority="48"/>
+    <w:lsdException w:name="Grid Table 4 Accent 4" w:uiPriority="49"/>
+    <w:lsdException w:name="Grid Table 5 Dark Accent 4" w:uiPriority="50"/>
+    <w:lsdException w:name="Grid Table 6 Colorful Accent 4" w:uiPriority="51"/>
+    <w:lsdException w:name="Grid Table 7 Colorful Accent 4" w:uiPriority="52"/>
+    <w:lsdException w:name="Grid Table 1 Light Accent 5" w:uiPriority="46"/>
+    <w:lsdException w:name="Grid Table 2 Accent 5" w:uiPriority="47"/>
+    <w:lsdException w:name="Grid Table 3 Accent 5" w:uiPriority="48"/>
+    <w:lsdException w:name="Grid Table 4 Accent 5" w:uiPriority="49"/>
+    <w:lsdException w:name="Grid Table 5 Dark Accent 5" w:uiPriority="50"/>
+    <w:lsdException w:name="Grid Table 6 Colorful Accent 5" w:uiPriority="51"/>
+    <w:lsdException w:name="Grid Table 7 Colorful Accent 5" w:uiPriority="52"/>
+    <w:lsdException w:name="Grid Table 1 Light Accent 6" w:uiPriority="46"/>
+    <w:lsdException w:name="Grid Table 2 Accent 6" w:uiPriority="47"/>
+    <w:lsdException w:name="Grid Table 3 Accent 6" w:uiPriority="48"/>
+    <w:lsdException w:name="Grid Table 4 Accent 6" w:uiPriority="49"/>
+    <w:lsdException w:name="Grid Table 5 Dark Accent 6" w:uiPriority="50"/>
+    <w:lsdException w:name="Grid Table 6 Colorful Accent 6" w:uiPriority="51"/>
+    <w:lsdException w:name="Grid Table 7 Colorful Accent 6" w:uiPriority="52"/>
+    <w:lsdException w:name="List Table 1 Light" w:uiPriority="46"/>
+    <w:lsdException w:name="List Table 2" w:uiPriority="47"/>
+    <w:lsdException w:name="List Table 3" w:uiPriority="48"/>
+    <w:lsdException w:name="List Table 4" w:uiPriority="49"/>
+    <w:lsdException w:name="List Table 5 Dark" w:uiPriority="50"/>
+    <w:lsdException w:name="List Table 6 Colorful" w:uiPriority="51"/>
+    <w:lsdException w:name="List Table 7 Colorful" w:uiPriority="52"/>
+    <w:lsdException w:name="List Table 1 Light Accent 1" w:uiPriority="46"/>
+    <w:lsdException w:name="List Table 2 Accent 1" w:uiPriority="47"/>
+    <w:lsdException w:name="List Table 3 Accent 1" w:uiPriority="48"/>
+    <w:lsdException w:name="List Table 4 Accent 1" w:uiPriority="49"/>
+    <w:lsdException w:name="List Table 5 Dark Accent 1" w:uiPriority="50"/>
+    <w:lsdException w:name="List Table 6 Colorful Accent 1" w:uiPriority="51"/>
+    <w:lsdException w:name="List Table 7 Colorful Accent 1" w:uiPriority="52"/>
+    <w:lsdException w:name="List Table 1 Light Accent 2" w:uiPriority="46"/>
+    <w:lsdException w:name="List Table 2 Accent 2" w:uiPriority="47"/>
+    <w:lsdException w:name="List Table 3 Accent 2" w:uiPriority="48"/>
+    <w:lsdException w:name="List Table 4 Accent 2" w:uiPriority="49"/>
+    <w:lsdException w:name="List Table 5 Dark Accent 2" w:uiPriority="50"/>
+    <w:lsdException w:name="List Table 6 Colorful Accent 2" w:uiPriority="51"/>
+    <w:lsdException w:name="List Table 7 Colorful Accent 2" w:uiPriority="52"/>
+    <w:lsdException w:name="List Table 1 Light Accent 3" w:uiPriority="46"/>
+    <w:lsdException w:name="List Table 2 Accent 3" w:uiPriority="47"/>
+    <w:lsdException w:name="List Table 3 Accent 3" w:uiPriority="48"/>
+    <w:lsdException w:name="List Table 4 Accent 3" w:uiPriority="49"/>
+    <w:lsdException w:name="List Table 5 Dark Accent 3" w:uiPriority="50"/>
+    <w:lsdException w:name="List Table 6 Colorful Accent 3" w:uiPriority="51"/>
+    <w:lsdException w:name="List Table 7 Colorful Accent 3" w:uiPriority="52"/>
+    <w:lsdException w:name="List Table 1 Light Accent 4" w:uiPriority="46"/>
+    <w:lsdException w:name="List Table 2 Accent 4" w:uiPriority="47"/>
+    <w:lsdException w:name="List Table 3 Accent 4" w:uiPriority="48"/>
+    <w:lsdException w:name="List Table 4 Accent 4" w:uiPriority="49"/>
+    <w:lsdException w:name="List Table 5 Dark Accent 4" w:uiPriority="50"/>
+    <w:lsdException w:name="List Table 6 Colorful Accent 4" w:uiPriority="51"/>
+    <w:lsdException w:name="List Table 7 Colorful Accent 4" w:uiPriority="52"/>
+    <w:lsdException w:name="List Table 1 Light Accent 5" w:uiPriority="46"/>
+    <w:lsdException w:name="List Table 2 Accent 5" w:uiPriority="47"/>
+    <w:lsdException w:name="List Table 3 Accent 5" w:uiPriority="48"/>
+    <w:lsdException w:name="List Table 4 Accent 5" w:uiPriority="49"/>
+    <w:lsdException w:name="List Table 5 Dark Accent 5" w:uiPriority="50"/>
+    <w:lsdException w:name="List Table 6 Colorful Accent 5" w:uiPriority="51"/>
+    <w:lsdException w:name="List Table 7 Colorful Accent 5" w:uiPriority="52"/>
+    <w:lsdException w:name="List Table 1 Light Accent 6" w:uiPriority="46"/>
+    <w:lsdException w:name="List Table 2 Accent 6" w:uiPriority="47"/>
+    <w:lsdException w:name="List Table 3 Accent 6" w:uiPriority="48"/>
+    <w:lsdException w:name="List Table 4 Accent 6" w:uiPriority="49"/>
+    <w:lsdException w:name="List Table 5 Dark Accent 6" w:uiPriority="50"/>
+    <w:lsdException w:name="List Table 6 Colorful Accent 6" w:uiPriority="51"/>
+    <w:lsdException w:name="List Table 7 Colorful Accent 6" w:uiPriority="52"/>
+    <w:lsdException w:name="Mention" w:semiHidden="1" w:unhideWhenUsed="1"/>
+    <w:lsdException w:name="Smart Hyperlink" w:semiHidden="1" w:unhideWhenUsed="1"/>
+    <w:lsdException w:name="Hashtag" w:semiHidden="1" w:unhideWhenUsed="1"/>
+    <w:lsdException w:name="Unresolved Mention" w:semiHidden="1" w:unhideWhenUsed="1"/>
   </w:latentStyles>
   <w:style w:type="paragraph" w:default="1" w:styleId="Normal">
     <w:name w:val="Normal"/>
@@ -3833,721 +4137,7 @@
       <w:szCs w:val="32"/>
     </w:rPr>
   </w:style>
-  <w:style w:type="paragraph" w:styleId="TtulodeTDC">
-    <w:name w:val="TOC Heading"/>
-    <w:basedOn w:val="Ttulo1"/>
-    <w:next w:val="Normal"/>
-    <w:uiPriority w:val="39"/>
-    <w:unhideWhenUsed/>
-    <w:qFormat/>
-    <w:rsid w:val="00F701D1"/>
-    <w:pPr>
-      <w:suppressAutoHyphens w:val="0"/>
-      <w:spacing w:line="259" w:lineRule="auto"/>
-      <w:outlineLvl w:val="9"/>
-    </w:pPr>
-  </w:style>
-  <w:style w:type="paragraph" w:styleId="TDC1">
-    <w:name w:val="toc 1"/>
-    <w:basedOn w:val="Normal"/>
-    <w:next w:val="Normal"/>
-    <w:autoRedefine/>
-    <w:uiPriority w:val="39"/>
-    <w:unhideWhenUsed/>
-    <w:rsid w:val="00F701D1"/>
-    <w:pPr>
-      <w:spacing w:after="100"/>
-    </w:pPr>
-  </w:style>
-  <w:style w:type="character" w:styleId="Hipervnculo">
-    <w:name w:val="Hyperlink"/>
-    <w:basedOn w:val="Fuentedeprrafopredeter"/>
-    <w:uiPriority w:val="99"/>
-    <w:unhideWhenUsed/>
-    <w:rsid w:val="00F701D1"/>
-    <w:rPr>
-      <w:color w:val="0000FF" w:themeColor="hyperlink"/>
-      <w:u w:val="single"/>
-    </w:rPr>
-  </w:style>
-  <w:style w:type="paragraph" w:styleId="Textonotaalfinal">
-    <w:name w:val="endnote text"/>
-    <w:basedOn w:val="Normal"/>
-    <w:link w:val="TextonotaalfinalCar"/>
-    <w:uiPriority w:val="99"/>
-    <w:semiHidden/>
-    <w:unhideWhenUsed/>
-    <w:rsid w:val="00DA7236"/>
-    <w:pPr>
-      <w:spacing w:line="240" w:lineRule="auto"/>
-    </w:pPr>
-    <w:rPr>
-      <w:sz w:val="20"/>
-      <w:szCs w:val="20"/>
-    </w:rPr>
-  </w:style>
-  <w:style w:type="character" w:customStyle="1" w:styleId="TextonotaalfinalCar">
-    <w:name w:val="Texto nota al final Car"/>
-    <w:basedOn w:val="Fuentedeprrafopredeter"/>
-    <w:link w:val="Textonotaalfinal"/>
-    <w:uiPriority w:val="99"/>
-    <w:semiHidden/>
-    <w:rsid w:val="00DA7236"/>
-    <w:rPr>
-      <w:sz w:val="20"/>
-      <w:szCs w:val="20"/>
-    </w:rPr>
-  </w:style>
-  <w:style w:type="character" w:styleId="Refdenotaalfinal">
-    <w:name w:val="endnote reference"/>
-    <w:basedOn w:val="Fuentedeprrafopredeter"/>
-    <w:uiPriority w:val="99"/>
-    <w:semiHidden/>
-    <w:unhideWhenUsed/>
-    <w:rsid w:val="00DA7236"/>
-    <w:rPr>
-      <w:vertAlign w:val="superscript"/>
-    </w:rPr>
-  </w:style>
-  <w:style w:type="character" w:customStyle="1" w:styleId="Ttulo2Car">
-    <w:name w:val="Título 2 Car"/>
-    <w:basedOn w:val="Fuentedeprrafopredeter"/>
-    <w:link w:val="Ttulo2"/>
-    <w:uiPriority w:val="9"/>
-    <w:rsid w:val="007534F8"/>
-    <w:rPr>
-      <w:rFonts w:asciiTheme="majorHAnsi" w:eastAsiaTheme="majorEastAsia" w:hAnsiTheme="majorHAnsi" w:cstheme="majorBidi"/>
-      <w:b/>
-      <w:bCs/>
-      <w:color w:val="4F81BD" w:themeColor="accent1"/>
-      <w:sz w:val="26"/>
-      <w:szCs w:val="26"/>
-    </w:rPr>
-  </w:style>
-  <w:style w:type="paragraph" w:styleId="TDC2">
-    <w:name w:val="toc 2"/>
-    <w:basedOn w:val="Normal"/>
-    <w:next w:val="Normal"/>
-    <w:autoRedefine/>
-    <w:uiPriority w:val="39"/>
-    <w:unhideWhenUsed/>
-    <w:rsid w:val="00404AE8"/>
-    <w:pPr>
-      <w:spacing w:after="100"/>
-      <w:ind w:left="220"/>
-    </w:pPr>
-  </w:style>
-</w:styles>
-</file>
-
-<file path=word/stylesWithEffects.xml><?xml version="1.0" encoding="utf-8"?>
-<w:styles xmlns:wpc="http://schemas.microsoft.com/office/word/2010/wordprocessingCanvas" xmlns:mc="http://schemas.openxmlformats.org/markup-compatibility/2006" xmlns:o="urn:schemas-microsoft-com:office:office" xmlns:r="http://schemas.openxmlformats.org/officeDocument/2006/relationships" xmlns:m="http://schemas.openxmlformats.org/officeDocument/2006/math" xmlns:v="urn:schemas-microsoft-com:vml" xmlns:wp14="http://schemas.microsoft.com/office/word/2010/wordprocessingDrawing" xmlns:wp="http://schemas.openxmlformats.org/drawingml/2006/wordprocessingDrawing" xmlns:w10="urn:schemas-microsoft-com:office:word" xmlns:w="http://schemas.openxmlformats.org/wordprocessingml/2006/main" xmlns:w14="http://schemas.microsoft.com/office/word/2010/wordml" xmlns:wpg="http://schemas.microsoft.com/office/word/2010/wordprocessingGroup" xmlns:wpi="http://schemas.microsoft.com/office/word/2010/wordprocessingInk" xmlns:wne="http://schemas.microsoft.com/office/word/2006/wordml" xmlns:wps="http://schemas.microsoft.com/office/word/2010/wordprocessingShape" mc:Ignorable="w14 wp14">
-  <w:docDefaults>
-    <w:rPrDefault>
-      <w:rPr>
-        <w:rFonts w:ascii="Arial" w:eastAsia="Arial" w:hAnsi="Arial" w:cs="Arial"/>
-        <w:color w:val="000000"/>
-        <w:sz w:val="22"/>
-        <w:szCs w:val="22"/>
-        <w:lang w:val="es-PE" w:eastAsia="es-PE" w:bidi="ar-SA"/>
-      </w:rPr>
-    </w:rPrDefault>
-    <w:pPrDefault>
-      <w:pPr>
-        <w:spacing w:line="276" w:lineRule="auto"/>
-      </w:pPr>
-    </w:pPrDefault>
-  </w:docDefaults>
-  <w:latentStyles w:defLockedState="0" w:defUIPriority="99" w:defSemiHidden="1" w:defUnhideWhenUsed="1" w:defQFormat="0" w:count="267">
-    <w:lsdException w:name="Normal" w:semiHidden="0" w:uiPriority="0" w:unhideWhenUsed="0" w:qFormat="1"/>
-    <w:lsdException w:name="heading 1" w:semiHidden="0" w:uiPriority="9" w:unhideWhenUsed="0" w:qFormat="1"/>
-    <w:lsdException w:name="heading 2" w:uiPriority="9" w:qFormat="1"/>
-    <w:lsdException w:name="heading 3" w:uiPriority="9" w:qFormat="1"/>
-    <w:lsdException w:name="heading 4" w:uiPriority="9" w:qFormat="1"/>
-    <w:lsdException w:name="heading 5" w:uiPriority="9" w:qFormat="1"/>
-    <w:lsdException w:name="heading 6" w:uiPriority="9" w:qFormat="1"/>
-    <w:lsdException w:name="heading 7" w:uiPriority="9" w:qFormat="1"/>
-    <w:lsdException w:name="heading 8" w:uiPriority="9" w:qFormat="1"/>
-    <w:lsdException w:name="heading 9" w:uiPriority="9" w:qFormat="1"/>
-    <w:lsdException w:name="toc 1" w:uiPriority="39"/>
-    <w:lsdException w:name="toc 2" w:uiPriority="39"/>
-    <w:lsdException w:name="toc 3" w:uiPriority="39"/>
-    <w:lsdException w:name="toc 4" w:uiPriority="39"/>
-    <w:lsdException w:name="toc 5" w:uiPriority="39"/>
-    <w:lsdException w:name="toc 6" w:uiPriority="39"/>
-    <w:lsdException w:name="toc 7" w:uiPriority="39"/>
-    <w:lsdException w:name="toc 8" w:uiPriority="39"/>
-    <w:lsdException w:name="toc 9" w:uiPriority="39"/>
-    <w:lsdException w:name="header" w:uiPriority="0"/>
-    <w:lsdException w:name="caption" w:uiPriority="35" w:qFormat="1"/>
-    <w:lsdException w:name="Title" w:semiHidden="0" w:uiPriority="0" w:unhideWhenUsed="0" w:qFormat="1"/>
-    <w:lsdException w:name="Default Paragraph Font" w:uiPriority="1"/>
-    <w:lsdException w:name="Subtitle" w:semiHidden="0" w:uiPriority="11" w:unhideWhenUsed="0" w:qFormat="1"/>
-    <w:lsdException w:name="Strong" w:semiHidden="0" w:uiPriority="22" w:unhideWhenUsed="0" w:qFormat="1"/>
-    <w:lsdException w:name="Emphasis" w:semiHidden="0" w:uiPriority="20" w:unhideWhenUsed="0" w:qFormat="1"/>
-    <w:lsdException w:name="Table Grid" w:semiHidden="0" w:uiPriority="59" w:unhideWhenUsed="0"/>
-    <w:lsdException w:name="Placeholder Text" w:unhideWhenUsed="0"/>
-    <w:lsdException w:name="No Spacing" w:semiHidden="0" w:uiPriority="1" w:unhideWhenUsed="0" w:qFormat="1"/>
-    <w:lsdException w:name="Light Shading" w:semiHidden="0" w:uiPriority="60" w:unhideWhenUsed="0"/>
-    <w:lsdException w:name="Light List" w:semiHidden="0" w:uiPriority="61" w:unhideWhenUsed="0"/>
-    <w:lsdException w:name="Light Grid" w:semiHidden="0" w:uiPriority="62" w:unhideWhenUsed="0"/>
-    <w:lsdException w:name="Medium Shading 1" w:semiHidden="0" w:uiPriority="63" w:unhideWhenUsed="0"/>
-    <w:lsdException w:name="Medium Shading 2" w:semiHidden="0" w:uiPriority="64" w:unhideWhenUsed="0"/>
-    <w:lsdException w:name="Medium List 1" w:semiHidden="0" w:uiPriority="65" w:unhideWhenUsed="0"/>
-    <w:lsdException w:name="Medium List 2" w:semiHidden="0" w:uiPriority="66" w:unhideWhenUsed="0"/>
-    <w:lsdException w:name="Medium Grid 1" w:semiHidden="0" w:uiPriority="67" w:unhideWhenUsed="0"/>
-    <w:lsdException w:name="Medium Grid 2" w:semiHidden="0" w:uiPriority="68" w:unhideWhenUsed="0"/>
-    <w:lsdException w:name="Medium Grid 3" w:semiHidden="0" w:uiPriority="69" w:unhideWhenUsed="0"/>
-    <w:lsdException w:name="Dark List" w:semiHidden="0" w:uiPriority="70" w:unhideWhenUsed="0"/>
-    <w:lsdException w:name="Colorful Shading" w:semiHidden="0" w:uiPriority="71" w:unhideWhenUsed="0"/>
-    <w:lsdException w:name="Colorful List" w:semiHidden="0" w:uiPriority="72" w:unhideWhenUsed="0"/>
-    <w:lsdException w:name="Colorful Grid" w:semiHidden="0" w:uiPriority="73" w:unhideWhenUsed="0"/>
-    <w:lsdException w:name="Light Shading Accent 1" w:semiHidden="0" w:uiPriority="60" w:unhideWhenUsed="0"/>
-    <w:lsdException w:name="Light List Accent 1" w:semiHidden="0" w:uiPriority="61" w:unhideWhenUsed="0"/>
-    <w:lsdException w:name="Light Grid Accent 1" w:semiHidden="0" w:uiPriority="62" w:unhideWhenUsed="0"/>
-    <w:lsdException w:name="Medium Shading 1 Accent 1" w:semiHidden="0" w:uiPriority="63" w:unhideWhenUsed="0"/>
-    <w:lsdException w:name="Medium Shading 2 Accent 1" w:semiHidden="0" w:uiPriority="64" w:unhideWhenUsed="0"/>
-    <w:lsdException w:name="Medium List 1 Accent 1" w:semiHidden="0" w:uiPriority="65" w:unhideWhenUsed="0"/>
-    <w:lsdException w:name="Revision" w:unhideWhenUsed="0"/>
-    <w:lsdException w:name="List Paragraph" w:semiHidden="0" w:uiPriority="34" w:unhideWhenUsed="0" w:qFormat="1"/>
-    <w:lsdException w:name="Quote" w:semiHidden="0" w:uiPriority="29" w:unhideWhenUsed="0" w:qFormat="1"/>
-    <w:lsdException w:name="Intense Quote" w:semiHidden="0" w:uiPriority="30" w:unhideWhenUsed="0" w:qFormat="1"/>
-    <w:lsdException w:name="Medium List 2 Accent 1" w:semiHidden="0" w:uiPriority="66" w:unhideWhenUsed="0"/>
-    <w:lsdException w:name="Medium Grid 1 Accent 1" w:semiHidden="0" w:uiPriority="67" w:unhideWhenUsed="0"/>
-    <w:lsdException w:name="Medium Grid 2 Accent 1" w:semiHidden="0" w:uiPriority="68" w:unhideWhenUsed="0"/>
-    <w:lsdException w:name="Medium Grid 3 Accent 1" w:semiHidden="0" w:uiPriority="69" w:unhideWhenUsed="0"/>
-    <w:lsdException w:name="Dark List Accent 1" w:semiHidden="0" w:uiPriority="70" w:unhideWhenUsed="0"/>
-    <w:lsdException w:name="Colorful Shading Accent 1" w:semiHidden="0" w:uiPriority="71" w:unhideWhenUsed="0"/>
-    <w:lsdException w:name="Colorful List Accent 1" w:semiHidden="0" w:uiPriority="72" w:unhideWhenUsed="0"/>
-    <w:lsdException w:name="Colorful Grid Accent 1" w:semiHidden="0" w:uiPriority="73" w:unhideWhenUsed="0"/>
-    <w:lsdException w:name="Light Shading Accent 2" w:semiHidden="0" w:uiPriority="60" w:unhideWhenUsed="0"/>
-    <w:lsdException w:name="Light List Accent 2" w:semiHidden="0" w:uiPriority="61" w:unhideWhenUsed="0"/>
-    <w:lsdException w:name="Light Grid Accent 2" w:semiHidden="0" w:uiPriority="62" w:unhideWhenUsed="0"/>
-    <w:lsdException w:name="Medium Shading 1 Accent 2" w:semiHidden="0" w:uiPriority="63" w:unhideWhenUsed="0"/>
-    <w:lsdException w:name="Medium Shading 2 Accent 2" w:semiHidden="0" w:uiPriority="64" w:unhideWhenUsed="0"/>
-    <w:lsdException w:name="Medium List 1 Accent 2" w:semiHidden="0" w:uiPriority="65" w:unhideWhenUsed="0"/>
-    <w:lsdException w:name="Medium List 2 Accent 2" w:semiHidden="0" w:uiPriority="66" w:unhideWhenUsed="0"/>
-    <w:lsdException w:name="Medium Grid 1 Accent 2" w:semiHidden="0" w:uiPriority="67" w:unhideWhenUsed="0"/>
-    <w:lsdException w:name="Medium Grid 2 Accent 2" w:semiHidden="0" w:uiPriority="68" w:unhideWhenUsed="0"/>
-    <w:lsdException w:name="Medium Grid 3 Accent 2" w:semiHidden="0" w:uiPriority="69" w:unhideWhenUsed="0"/>
-    <w:lsdException w:name="Dark List Accent 2" w:semiHidden="0" w:uiPriority="70" w:unhideWhenUsed="0"/>
-    <w:lsdException w:name="Colorful Shading Accent 2" w:semiHidden="0" w:uiPriority="71" w:unhideWhenUsed="0"/>
-    <w:lsdException w:name="Colorful List Accent 2" w:semiHidden="0" w:uiPriority="72" w:unhideWhenUsed="0"/>
-    <w:lsdException w:name="Colorful Grid Accent 2" w:semiHidden="0" w:uiPriority="73" w:unhideWhenUsed="0"/>
-    <w:lsdException w:name="Light Shading Accent 3" w:semiHidden="0" w:uiPriority="60" w:unhideWhenUsed="0"/>
-    <w:lsdException w:name="Light List Accent 3" w:semiHidden="0" w:uiPriority="61" w:unhideWhenUsed="0"/>
-    <w:lsdException w:name="Light Grid Accent 3" w:semiHidden="0" w:uiPriority="62" w:unhideWhenUsed="0"/>
-    <w:lsdException w:name="Medium Shading 1 Accent 3" w:semiHidden="0" w:uiPriority="63" w:unhideWhenUsed="0"/>
-    <w:lsdException w:name="Medium Shading 2 Accent 3" w:semiHidden="0" w:uiPriority="64" w:unhideWhenUsed="0"/>
-    <w:lsdException w:name="Medium List 1 Accent 3" w:semiHidden="0" w:uiPriority="65" w:unhideWhenUsed="0"/>
-    <w:lsdException w:name="Medium List 2 Accent 3" w:semiHidden="0" w:uiPriority="66" w:unhideWhenUsed="0"/>
-    <w:lsdException w:name="Medium Grid 1 Accent 3" w:semiHidden="0" w:uiPriority="67" w:unhideWhenUsed="0"/>
-    <w:lsdException w:name="Medium Grid 2 Accent 3" w:semiHidden="0" w:uiPriority="68" w:unhideWhenUsed="0"/>
-    <w:lsdException w:name="Medium Grid 3 Accent 3" w:semiHidden="0" w:uiPriority="69" w:unhideWhenUsed="0"/>
-    <w:lsdException w:name="Dark List Accent 3" w:semiHidden="0" w:uiPriority="70" w:unhideWhenUsed="0"/>
-    <w:lsdException w:name="Colorful Shading Accent 3" w:semiHidden="0" w:uiPriority="71" w:unhideWhenUsed="0"/>
-    <w:lsdException w:name="Colorful List Accent 3" w:semiHidden="0" w:uiPriority="72" w:unhideWhenUsed="0"/>
-    <w:lsdException w:name="Colorful Grid Accent 3" w:semiHidden="0" w:uiPriority="73" w:unhideWhenUsed="0"/>
-    <w:lsdException w:name="Light Shading Accent 4" w:semiHidden="0" w:uiPriority="60" w:unhideWhenUsed="0"/>
-    <w:lsdException w:name="Light List Accent 4" w:semiHidden="0" w:uiPriority="61" w:unhideWhenUsed="0"/>
-    <w:lsdException w:name="Light Grid Accent 4" w:semiHidden="0" w:uiPriority="62" w:unhideWhenUsed="0"/>
-    <w:lsdException w:name="Medium Shading 1 Accent 4" w:semiHidden="0" w:uiPriority="63" w:unhideWhenUsed="0"/>
-    <w:lsdException w:name="Medium Shading 2 Accent 4" w:semiHidden="0" w:uiPriority="64" w:unhideWhenUsed="0"/>
-    <w:lsdException w:name="Medium List 1 Accent 4" w:semiHidden="0" w:uiPriority="65" w:unhideWhenUsed="0"/>
-    <w:lsdException w:name="Medium List 2 Accent 4" w:semiHidden="0" w:uiPriority="66" w:unhideWhenUsed="0"/>
-    <w:lsdException w:name="Medium Grid 1 Accent 4" w:semiHidden="0" w:uiPriority="67" w:unhideWhenUsed="0"/>
-    <w:lsdException w:name="Medium Grid 2 Accent 4" w:semiHidden="0" w:uiPriority="68" w:unhideWhenUsed="0"/>
-    <w:lsdException w:name="Medium Grid 3 Accent 4" w:semiHidden="0" w:uiPriority="69" w:unhideWhenUsed="0"/>
-    <w:lsdException w:name="Dark List Accent 4" w:semiHidden="0" w:uiPriority="70" w:unhideWhenUsed="0"/>
-    <w:lsdException w:name="Colorful Shading Accent 4" w:semiHidden="0" w:uiPriority="71" w:unhideWhenUsed="0"/>
-    <w:lsdException w:name="Colorful List Accent 4" w:semiHidden="0" w:uiPriority="72" w:unhideWhenUsed="0"/>
-    <w:lsdException w:name="Colorful Grid Accent 4" w:semiHidden="0" w:uiPriority="73" w:unhideWhenUsed="0"/>
-    <w:lsdException w:name="Light Shading Accent 5" w:semiHidden="0" w:uiPriority="60" w:unhideWhenUsed="0"/>
-    <w:lsdException w:name="Light List Accent 5" w:semiHidden="0" w:uiPriority="61" w:unhideWhenUsed="0"/>
-    <w:lsdException w:name="Light Grid Accent 5" w:semiHidden="0" w:uiPriority="62" w:unhideWhenUsed="0"/>
-    <w:lsdException w:name="Medium Shading 1 Accent 5" w:semiHidden="0" w:uiPriority="63" w:unhideWhenUsed="0"/>
-    <w:lsdException w:name="Medium Shading 2 Accent 5" w:semiHidden="0" w:uiPriority="64" w:unhideWhenUsed="0"/>
-    <w:lsdException w:name="Medium List 1 Accent 5" w:semiHidden="0" w:uiPriority="65" w:unhideWhenUsed="0"/>
-    <w:lsdException w:name="Medium List 2 Accent 5" w:semiHidden="0" w:uiPriority="66" w:unhideWhenUsed="0"/>
-    <w:lsdException w:name="Medium Grid 1 Accent 5" w:semiHidden="0" w:uiPriority="67" w:unhideWhenUsed="0"/>
-    <w:lsdException w:name="Medium Grid 2 Accent 5" w:semiHidden="0" w:uiPriority="68" w:unhideWhenUsed="0"/>
-    <w:lsdException w:name="Medium Grid 3 Accent 5" w:semiHidden="0" w:uiPriority="69" w:unhideWhenUsed="0"/>
-    <w:lsdException w:name="Dark List Accent 5" w:semiHidden="0" w:uiPriority="70" w:unhideWhenUsed="0"/>
-    <w:lsdException w:name="Colorful Shading Accent 5" w:semiHidden="0" w:uiPriority="71" w:unhideWhenUsed="0"/>
-    <w:lsdException w:name="Colorful List Accent 5" w:semiHidden="0" w:uiPriority="72" w:unhideWhenUsed="0"/>
-    <w:lsdException w:name="Colorful Grid Accent 5" w:semiHidden="0" w:uiPriority="73" w:unhideWhenUsed="0"/>
-    <w:lsdException w:name="Light Shading Accent 6" w:semiHidden="0" w:uiPriority="60" w:unhideWhenUsed="0"/>
-    <w:lsdException w:name="Light List Accent 6" w:semiHidden="0" w:uiPriority="61" w:unhideWhenUsed="0"/>
-    <w:lsdException w:name="Light Grid Accent 6" w:semiHidden="0" w:uiPriority="62" w:unhideWhenUsed="0"/>
-    <w:lsdException w:name="Medium Shading 1 Accent 6" w:semiHidden="0" w:uiPriority="63" w:unhideWhenUsed="0"/>
-    <w:lsdException w:name="Medium Shading 2 Accent 6" w:semiHidden="0" w:uiPriority="64" w:unhideWhenUsed="0"/>
-    <w:lsdException w:name="Medium List 1 Accent 6" w:semiHidden="0" w:uiPriority="65" w:unhideWhenUsed="0"/>
-    <w:lsdException w:name="Medium List 2 Accent 6" w:semiHidden="0" w:uiPriority="66" w:unhideWhenUsed="0"/>
-    <w:lsdException w:name="Medium Grid 1 Accent 6" w:semiHidden="0" w:uiPriority="67" w:unhideWhenUsed="0"/>
-    <w:lsdException w:name="Medium Grid 2 Accent 6" w:semiHidden="0" w:uiPriority="68" w:unhideWhenUsed="0"/>
-    <w:lsdException w:name="Medium Grid 3 Accent 6" w:semiHidden="0" w:uiPriority="69" w:unhideWhenUsed="0"/>
-    <w:lsdException w:name="Dark List Accent 6" w:semiHidden="0" w:uiPriority="70" w:unhideWhenUsed="0"/>
-    <w:lsdException w:name="Colorful Shading Accent 6" w:semiHidden="0" w:uiPriority="71" w:unhideWhenUsed="0"/>
-    <w:lsdException w:name="Colorful List Accent 6" w:semiHidden="0" w:uiPriority="72" w:unhideWhenUsed="0"/>
-    <w:lsdException w:name="Colorful Grid Accent 6" w:semiHidden="0" w:uiPriority="73" w:unhideWhenUsed="0"/>
-    <w:lsdException w:name="Subtle Emphasis" w:semiHidden="0" w:uiPriority="19" w:unhideWhenUsed="0" w:qFormat="1"/>
-    <w:lsdException w:name="Intense Emphasis" w:semiHidden="0" w:uiPriority="21" w:unhideWhenUsed="0" w:qFormat="1"/>
-    <w:lsdException w:name="Subtle Reference" w:semiHidden="0" w:uiPriority="31" w:unhideWhenUsed="0" w:qFormat="1"/>
-    <w:lsdException w:name="Intense Reference" w:semiHidden="0" w:uiPriority="32" w:unhideWhenUsed="0" w:qFormat="1"/>
-    <w:lsdException w:name="Book Title" w:semiHidden="0" w:uiPriority="33" w:unhideWhenUsed="0" w:qFormat="1"/>
-    <w:lsdException w:name="Bibliography" w:uiPriority="37"/>
-    <w:lsdException w:name="TOC Heading" w:uiPriority="39" w:qFormat="1"/>
-  </w:latentStyles>
-  <w:style w:type="paragraph" w:default="1" w:styleId="Normal">
-    <w:name w:val="Normal"/>
-    <w:pPr>
-      <w:suppressAutoHyphens/>
-    </w:pPr>
-  </w:style>
-  <w:style w:type="paragraph" w:styleId="Ttulo1">
-    <w:name w:val="heading 1"/>
-    <w:basedOn w:val="Normal"/>
-    <w:next w:val="Normal"/>
-    <w:link w:val="Ttulo1Car"/>
-    <w:uiPriority w:val="9"/>
-    <w:qFormat/>
-    <w:rsid w:val="00F701D1"/>
-    <w:pPr>
-      <w:keepNext/>
-      <w:keepLines/>
-      <w:spacing w:before="240"/>
-      <w:outlineLvl w:val="0"/>
-    </w:pPr>
-    <w:rPr>
-      <w:rFonts w:asciiTheme="majorHAnsi" w:eastAsiaTheme="majorEastAsia" w:hAnsiTheme="majorHAnsi" w:cstheme="majorBidi"/>
-      <w:color w:val="365F91" w:themeColor="accent1" w:themeShade="BF"/>
-      <w:sz w:val="32"/>
-      <w:szCs w:val="32"/>
-    </w:rPr>
-  </w:style>
-  <w:style w:type="paragraph" w:styleId="Ttulo2">
-    <w:name w:val="heading 2"/>
-    <w:basedOn w:val="Normal"/>
-    <w:next w:val="Normal"/>
-    <w:link w:val="Ttulo2Car"/>
-    <w:uiPriority w:val="9"/>
-    <w:unhideWhenUsed/>
-    <w:qFormat/>
-    <w:rsid w:val="007534F8"/>
-    <w:pPr>
-      <w:keepNext/>
-      <w:keepLines/>
-      <w:spacing w:before="200"/>
-      <w:outlineLvl w:val="1"/>
-    </w:pPr>
-    <w:rPr>
-      <w:rFonts w:asciiTheme="majorHAnsi" w:eastAsiaTheme="majorEastAsia" w:hAnsiTheme="majorHAnsi" w:cstheme="majorBidi"/>
-      <w:b/>
-      <w:bCs/>
-      <w:color w:val="4F81BD" w:themeColor="accent1"/>
-      <w:sz w:val="26"/>
-      <w:szCs w:val="26"/>
-    </w:rPr>
-  </w:style>
-  <w:style w:type="character" w:default="1" w:styleId="Fuentedeprrafopredeter">
-    <w:name w:val="Default Paragraph Font"/>
-    <w:uiPriority w:val="1"/>
-    <w:semiHidden/>
-    <w:unhideWhenUsed/>
-  </w:style>
-  <w:style w:type="table" w:default="1" w:styleId="Tablanormal">
-    <w:name w:val="Normal Table"/>
-    <w:uiPriority w:val="99"/>
-    <w:semiHidden/>
-    <w:unhideWhenUsed/>
-    <w:tblPr>
-      <w:tblInd w:w="0" w:type="dxa"/>
-      <w:tblCellMar>
-        <w:top w:w="0" w:type="dxa"/>
-        <w:left w:w="108" w:type="dxa"/>
-        <w:bottom w:w="0" w:type="dxa"/>
-        <w:right w:w="108" w:type="dxa"/>
-      </w:tblCellMar>
-    </w:tblPr>
-  </w:style>
-  <w:style w:type="numbering" w:default="1" w:styleId="Sinlista">
-    <w:name w:val="No List"/>
-    <w:uiPriority w:val="99"/>
-    <w:semiHidden/>
-    <w:unhideWhenUsed/>
-  </w:style>
-  <w:style w:type="paragraph" w:customStyle="1" w:styleId="Encabezado1">
-    <w:name w:val="Encabezado 1"/>
-    <w:basedOn w:val="Normal"/>
-    <w:next w:val="Normal"/>
-    <w:pPr>
-      <w:keepNext/>
-      <w:keepLines/>
-      <w:spacing w:before="200"/>
-      <w:contextualSpacing/>
-      <w:outlineLvl w:val="0"/>
-    </w:pPr>
-    <w:rPr>
-      <w:rFonts w:ascii="Trebuchet MS" w:eastAsia="Trebuchet MS" w:hAnsi="Trebuchet MS" w:cs="Trebuchet MS"/>
-      <w:sz w:val="32"/>
-      <w:szCs w:val="32"/>
-    </w:rPr>
-  </w:style>
-  <w:style w:type="paragraph" w:customStyle="1" w:styleId="Encabezado2">
-    <w:name w:val="Encabezado 2"/>
-    <w:basedOn w:val="Normal"/>
-    <w:next w:val="Normal"/>
-    <w:pPr>
-      <w:keepNext/>
-      <w:keepLines/>
-      <w:spacing w:before="200"/>
-      <w:contextualSpacing/>
-      <w:outlineLvl w:val="1"/>
-    </w:pPr>
-    <w:rPr>
-      <w:rFonts w:ascii="Trebuchet MS" w:eastAsia="Trebuchet MS" w:hAnsi="Trebuchet MS" w:cs="Trebuchet MS"/>
-      <w:b/>
-      <w:sz w:val="26"/>
-      <w:szCs w:val="26"/>
-    </w:rPr>
-  </w:style>
-  <w:style w:type="paragraph" w:customStyle="1" w:styleId="Encabezado3">
-    <w:name w:val="Encabezado 3"/>
-    <w:basedOn w:val="Normal"/>
-    <w:next w:val="Normal"/>
-    <w:pPr>
-      <w:keepNext/>
-      <w:keepLines/>
-      <w:spacing w:before="160"/>
-      <w:contextualSpacing/>
-      <w:outlineLvl w:val="2"/>
-    </w:pPr>
-    <w:rPr>
-      <w:rFonts w:ascii="Trebuchet MS" w:eastAsia="Trebuchet MS" w:hAnsi="Trebuchet MS" w:cs="Trebuchet MS"/>
-      <w:b/>
-      <w:color w:val="666666"/>
-      <w:sz w:val="24"/>
-      <w:szCs w:val="24"/>
-    </w:rPr>
-  </w:style>
-  <w:style w:type="paragraph" w:customStyle="1" w:styleId="Encabezado4">
-    <w:name w:val="Encabezado 4"/>
-    <w:basedOn w:val="Normal"/>
-    <w:next w:val="Normal"/>
-    <w:pPr>
-      <w:keepNext/>
-      <w:keepLines/>
-      <w:spacing w:before="160"/>
-      <w:contextualSpacing/>
-      <w:outlineLvl w:val="3"/>
-    </w:pPr>
-    <w:rPr>
-      <w:rFonts w:ascii="Trebuchet MS" w:eastAsia="Trebuchet MS" w:hAnsi="Trebuchet MS" w:cs="Trebuchet MS"/>
-      <w:color w:val="666666"/>
-      <w:u w:val="single"/>
-    </w:rPr>
-  </w:style>
-  <w:style w:type="paragraph" w:customStyle="1" w:styleId="Encabezado5">
-    <w:name w:val="Encabezado 5"/>
-    <w:basedOn w:val="Normal"/>
-    <w:next w:val="Normal"/>
-    <w:pPr>
-      <w:keepNext/>
-      <w:keepLines/>
-      <w:spacing w:before="160"/>
-      <w:contextualSpacing/>
-      <w:outlineLvl w:val="4"/>
-    </w:pPr>
-    <w:rPr>
-      <w:rFonts w:ascii="Trebuchet MS" w:eastAsia="Trebuchet MS" w:hAnsi="Trebuchet MS" w:cs="Trebuchet MS"/>
-      <w:color w:val="666666"/>
-    </w:rPr>
-  </w:style>
-  <w:style w:type="paragraph" w:customStyle="1" w:styleId="Encabezado6">
-    <w:name w:val="Encabezado 6"/>
-    <w:basedOn w:val="Normal"/>
-    <w:next w:val="Normal"/>
-    <w:pPr>
-      <w:keepNext/>
-      <w:keepLines/>
-      <w:spacing w:before="160"/>
-      <w:contextualSpacing/>
-      <w:outlineLvl w:val="5"/>
-    </w:pPr>
-    <w:rPr>
-      <w:rFonts w:ascii="Trebuchet MS" w:eastAsia="Trebuchet MS" w:hAnsi="Trebuchet MS" w:cs="Trebuchet MS"/>
-      <w:i/>
-      <w:color w:val="666666"/>
-    </w:rPr>
-  </w:style>
-  <w:style w:type="character" w:customStyle="1" w:styleId="EnlacedeInternet">
-    <w:name w:val="Enlace de Internet"/>
-    <w:basedOn w:val="Fuentedeprrafopredeter"/>
-    <w:uiPriority w:val="99"/>
-    <w:unhideWhenUsed/>
-    <w:rsid w:val="000F48E3"/>
-    <w:rPr>
-      <w:color w:val="0000FF"/>
-      <w:u w:val="single"/>
-    </w:rPr>
-  </w:style>
-  <w:style w:type="character" w:customStyle="1" w:styleId="TextodegloboCar">
-    <w:name w:val="Texto de globo Car"/>
-    <w:basedOn w:val="Fuentedeprrafopredeter"/>
-    <w:link w:val="Textodeglobo"/>
-    <w:uiPriority w:val="99"/>
-    <w:semiHidden/>
-    <w:rsid w:val="000F48E3"/>
-    <w:rPr>
-      <w:rFonts w:ascii="Tahoma" w:hAnsi="Tahoma" w:cs="Tahoma"/>
-      <w:sz w:val="16"/>
-      <w:szCs w:val="16"/>
-    </w:rPr>
-  </w:style>
-  <w:style w:type="character" w:customStyle="1" w:styleId="EncabezadoCar">
-    <w:name w:val="Encabezado Car"/>
-    <w:basedOn w:val="Fuentedeprrafopredeter"/>
-    <w:link w:val="Encabezado"/>
-    <w:uiPriority w:val="99"/>
-    <w:rsid w:val="00243EBF"/>
-  </w:style>
-  <w:style w:type="character" w:customStyle="1" w:styleId="PiedepginaCar">
-    <w:name w:val="Pie de página Car"/>
-    <w:basedOn w:val="Fuentedeprrafopredeter"/>
-    <w:link w:val="Piedepgina"/>
-    <w:uiPriority w:val="99"/>
-    <w:rsid w:val="00243EBF"/>
-  </w:style>
-  <w:style w:type="character" w:customStyle="1" w:styleId="Enlacedelndice">
-    <w:name w:val="Enlace del índice"/>
-  </w:style>
-  <w:style w:type="paragraph" w:styleId="Encabezado">
-    <w:name w:val="header"/>
-    <w:basedOn w:val="Normal"/>
-    <w:next w:val="Cuerpodetexto"/>
-    <w:link w:val="EncabezadoCar"/>
-    <w:pPr>
-      <w:keepNext/>
-      <w:spacing w:before="240" w:after="120"/>
-    </w:pPr>
-    <w:rPr>
-      <w:rFonts w:ascii="Liberation Sans" w:eastAsia="Droid Sans Fallback" w:hAnsi="Liberation Sans" w:cs="FreeSans"/>
-      <w:sz w:val="28"/>
-      <w:szCs w:val="28"/>
-    </w:rPr>
-  </w:style>
-  <w:style w:type="paragraph" w:customStyle="1" w:styleId="Cuerpodetexto">
-    <w:name w:val="Cuerpo de texto"/>
-    <w:basedOn w:val="Normal"/>
-    <w:pPr>
-      <w:spacing w:after="140" w:line="288" w:lineRule="auto"/>
-    </w:pPr>
-  </w:style>
-  <w:style w:type="paragraph" w:styleId="Lista">
-    <w:name w:val="List"/>
-    <w:basedOn w:val="Cuerpodetexto"/>
-    <w:rPr>
-      <w:rFonts w:cs="FreeSans"/>
-    </w:rPr>
-  </w:style>
-  <w:style w:type="paragraph" w:customStyle="1" w:styleId="Pie">
-    <w:name w:val="Pie"/>
-    <w:basedOn w:val="Normal"/>
-    <w:pPr>
-      <w:suppressLineNumbers/>
-      <w:spacing w:before="120" w:after="120"/>
-    </w:pPr>
-    <w:rPr>
-      <w:rFonts w:cs="FreeSans"/>
-      <w:i/>
-      <w:iCs/>
-      <w:sz w:val="24"/>
-      <w:szCs w:val="24"/>
-    </w:rPr>
-  </w:style>
-  <w:style w:type="paragraph" w:customStyle="1" w:styleId="ndice">
-    <w:name w:val="Índice"/>
-    <w:basedOn w:val="Normal"/>
-    <w:pPr>
-      <w:suppressLineNumbers/>
-    </w:pPr>
-    <w:rPr>
-      <w:rFonts w:cs="FreeSans"/>
-    </w:rPr>
-  </w:style>
-  <w:style w:type="paragraph" w:customStyle="1" w:styleId="Ttulo10">
-    <w:name w:val="Título1"/>
-    <w:basedOn w:val="Normal"/>
-    <w:next w:val="Normal"/>
-    <w:qFormat/>
-    <w:pPr>
-      <w:keepNext/>
-      <w:keepLines/>
-      <w:contextualSpacing/>
-    </w:pPr>
-    <w:rPr>
-      <w:rFonts w:ascii="Trebuchet MS" w:eastAsia="Trebuchet MS" w:hAnsi="Trebuchet MS" w:cs="Trebuchet MS"/>
-      <w:sz w:val="42"/>
-      <w:szCs w:val="42"/>
-    </w:rPr>
-  </w:style>
-  <w:style w:type="paragraph" w:styleId="Subttulo">
-    <w:name w:val="Subtitle"/>
-    <w:basedOn w:val="Normal"/>
-    <w:next w:val="Normal"/>
-    <w:pPr>
-      <w:keepNext/>
-      <w:keepLines/>
-      <w:spacing w:after="200"/>
-      <w:contextualSpacing/>
-    </w:pPr>
-    <w:rPr>
-      <w:rFonts w:ascii="Trebuchet MS" w:eastAsia="Trebuchet MS" w:hAnsi="Trebuchet MS" w:cs="Trebuchet MS"/>
-      <w:i/>
-      <w:color w:val="666666"/>
-      <w:sz w:val="26"/>
-      <w:szCs w:val="26"/>
-    </w:rPr>
-  </w:style>
-  <w:style w:type="paragraph" w:customStyle="1" w:styleId="Encabezadodelndice">
-    <w:name w:val="Encabezado del índice"/>
-    <w:basedOn w:val="Encabezado1"/>
-    <w:next w:val="Normal"/>
-    <w:uiPriority w:val="39"/>
-    <w:semiHidden/>
-    <w:unhideWhenUsed/>
-    <w:qFormat/>
-    <w:rsid w:val="000F48E3"/>
-    <w:pPr>
-      <w:spacing w:before="480"/>
-    </w:pPr>
-    <w:rPr>
-      <w:rFonts w:ascii="Cambria" w:hAnsi="Cambria"/>
-      <w:b/>
-      <w:bCs/>
-      <w:color w:val="365F91"/>
-      <w:sz w:val="28"/>
-      <w:szCs w:val="28"/>
-    </w:rPr>
-  </w:style>
-  <w:style w:type="paragraph" w:styleId="ndice1">
-    <w:name w:val="index 1"/>
-    <w:basedOn w:val="Normal"/>
-    <w:next w:val="Normal"/>
-    <w:autoRedefine/>
-    <w:uiPriority w:val="39"/>
-    <w:unhideWhenUsed/>
-    <w:rsid w:val="000F48E3"/>
-    <w:pPr>
-      <w:spacing w:after="100"/>
-    </w:pPr>
-  </w:style>
-  <w:style w:type="paragraph" w:styleId="Textodeglobo">
-    <w:name w:val="Balloon Text"/>
-    <w:basedOn w:val="Normal"/>
-    <w:link w:val="TextodegloboCar"/>
-    <w:uiPriority w:val="99"/>
-    <w:semiHidden/>
-    <w:unhideWhenUsed/>
-    <w:rsid w:val="000F48E3"/>
-    <w:pPr>
-      <w:spacing w:line="240" w:lineRule="auto"/>
-    </w:pPr>
-    <w:rPr>
-      <w:rFonts w:ascii="Tahoma" w:hAnsi="Tahoma" w:cs="Tahoma"/>
-      <w:sz w:val="16"/>
-      <w:szCs w:val="16"/>
-    </w:rPr>
-  </w:style>
-  <w:style w:type="paragraph" w:customStyle="1" w:styleId="Encabezamiento">
-    <w:name w:val="Encabezamiento"/>
-    <w:basedOn w:val="Normal"/>
-    <w:unhideWhenUsed/>
-    <w:rsid w:val="00243EBF"/>
-    <w:pPr>
-      <w:tabs>
-        <w:tab w:val="center" w:pos="4252"/>
-        <w:tab w:val="right" w:pos="8504"/>
-      </w:tabs>
-      <w:spacing w:line="240" w:lineRule="auto"/>
-    </w:pPr>
-  </w:style>
-  <w:style w:type="paragraph" w:styleId="Piedepgina">
-    <w:name w:val="footer"/>
-    <w:basedOn w:val="Normal"/>
-    <w:link w:val="PiedepginaCar"/>
-    <w:uiPriority w:val="99"/>
-    <w:unhideWhenUsed/>
-    <w:rsid w:val="00243EBF"/>
-    <w:pPr>
-      <w:tabs>
-        <w:tab w:val="center" w:pos="4252"/>
-        <w:tab w:val="right" w:pos="8504"/>
-      </w:tabs>
-      <w:spacing w:line="240" w:lineRule="auto"/>
-    </w:pPr>
-  </w:style>
-  <w:style w:type="paragraph" w:customStyle="1" w:styleId="Tabletext">
-    <w:name w:val="Tabletext"/>
-    <w:basedOn w:val="Normal"/>
-    <w:rsid w:val="00243EBF"/>
-    <w:pPr>
-      <w:keepLines/>
-      <w:widowControl w:val="0"/>
-      <w:spacing w:after="120" w:line="240" w:lineRule="atLeast"/>
-    </w:pPr>
-    <w:rPr>
-      <w:rFonts w:ascii="Times New Roman" w:eastAsia="Times New Roman" w:hAnsi="Times New Roman" w:cs="Times New Roman"/>
-      <w:color w:val="00000A"/>
-      <w:sz w:val="20"/>
-      <w:szCs w:val="20"/>
-      <w:lang w:val="en-US" w:eastAsia="en-US"/>
-    </w:rPr>
-  </w:style>
-  <w:style w:type="paragraph" w:styleId="Prrafodelista">
-    <w:name w:val="List Paragraph"/>
-    <w:basedOn w:val="Normal"/>
-    <w:uiPriority w:val="34"/>
-    <w:qFormat/>
-    <w:rsid w:val="00024209"/>
-    <w:pPr>
-      <w:ind w:left="720"/>
-      <w:contextualSpacing/>
-    </w:pPr>
-  </w:style>
-  <w:style w:type="paragraph" w:customStyle="1" w:styleId="Contenidodelatabla">
-    <w:name w:val="Contenido de la tabla"/>
-    <w:basedOn w:val="Normal"/>
-  </w:style>
-  <w:style w:type="paragraph" w:customStyle="1" w:styleId="Encabezadodelatabla">
-    <w:name w:val="Encabezado de la tabla"/>
-    <w:basedOn w:val="Contenidodelatabla"/>
-  </w:style>
-  <w:style w:type="table" w:customStyle="1" w:styleId="TableNormal">
-    <w:name w:val="Table Normal"/>
-    <w:tblPr>
-      <w:tblCellMar>
-        <w:top w:w="0" w:type="dxa"/>
-        <w:left w:w="0" w:type="dxa"/>
-        <w:bottom w:w="0" w:type="dxa"/>
-        <w:right w:w="0" w:type="dxa"/>
-      </w:tblCellMar>
-    </w:tblPr>
-  </w:style>
-  <w:style w:type="character" w:customStyle="1" w:styleId="Ttulo1Car">
-    <w:name w:val="Título 1 Car"/>
-    <w:basedOn w:val="Fuentedeprrafopredeter"/>
-    <w:link w:val="Ttulo1"/>
-    <w:uiPriority w:val="9"/>
-    <w:rsid w:val="00F701D1"/>
-    <w:rPr>
-      <w:rFonts w:asciiTheme="majorHAnsi" w:eastAsiaTheme="majorEastAsia" w:hAnsiTheme="majorHAnsi" w:cstheme="majorBidi"/>
-      <w:color w:val="365F91" w:themeColor="accent1" w:themeShade="BF"/>
-      <w:sz w:val="32"/>
-      <w:szCs w:val="32"/>
-    </w:rPr>
-  </w:style>
-  <w:style w:type="paragraph" w:styleId="TtulodeTDC">
+  <w:style w:type="paragraph" w:styleId="TtuloTDC">
     <w:name w:val="TOC Heading"/>
     <w:basedOn w:val="Ttulo1"/>
     <w:next w:val="Normal"/>
@@ -4944,7 +4534,7 @@
 </file>
 
 <file path=customXml/itemProps1.xml><?xml version="1.0" encoding="utf-8"?>
-<ds:datastoreItem xmlns:ds="http://schemas.openxmlformats.org/officeDocument/2006/customXml" ds:itemID="{D0544DA0-CFFB-4D8B-85AB-0789EB428ECF}">
+<ds:datastoreItem xmlns:ds="http://schemas.openxmlformats.org/officeDocument/2006/customXml" ds:itemID="{FD1CB3A9-494F-44DA-95E7-9844A91C29C2}">
   <ds:schemaRefs>
     <ds:schemaRef ds:uri="http://schemas.openxmlformats.org/officeDocument/2006/bibliography"/>
   </ds:schemaRefs>

</xml_diff>